<commit_message>
Fixes in csv reducer and deleted unused field in final dataset
</commit_message>
<xml_diff>
--- a/informe/Informe TP.docx
+++ b/informe/Informe TP.docx
@@ -1812,19 +1812,19 @@
           <w:szCs w:val="20"/>
           <w:lang w:val="es-MX"/>
         </w:rPr>
-        <w:t xml:space="preserve">MATCH (inicio: Ciudad </w:t>
-      </w:r>
-      <w:proofErr w:type="gramStart"/>
-      <w:r>
+        <w:t>MATCH (inicio: Ciudad { nombre: origen }), (fin: Ciudad { nombre: destino })</w:t>
+      </w:r>
+    </w:p>
+    <w:p>
+      <w:pPr>
+        <w:jc w:val="both"/>
         <w:rPr>
           <w:rFonts w:ascii="DejaVu Sans Mono" w:hAnsi="DejaVu Sans Mono" w:cs="Arial"/>
           <w:sz w:val="20"/>
           <w:szCs w:val="20"/>
           <w:lang w:val="es-MX"/>
         </w:rPr>
-        <w:t>{ nombre</w:t>
-      </w:r>
-      <w:proofErr w:type="gramEnd"/>
+      </w:pPr>
       <w:r>
         <w:rPr>
           <w:rFonts w:ascii="DejaVu Sans Mono" w:hAnsi="DejaVu Sans Mono" w:cs="Arial"/>
@@ -1832,19 +1832,19 @@
           <w:szCs w:val="20"/>
           <w:lang w:val="es-MX"/>
         </w:rPr>
-        <w:t>: origen }), (fin: Ciudad { nombre: destino })</w:t>
-      </w:r>
-    </w:p>
-    <w:p>
-      <w:pPr>
-        <w:jc w:val="both"/>
+        <w:t xml:space="preserve">CALL </w:t>
+      </w:r>
+      <w:proofErr w:type="spellStart"/>
+      <w:r>
         <w:rPr>
           <w:rFonts w:ascii="DejaVu Sans Mono" w:hAnsi="DejaVu Sans Mono" w:cs="Arial"/>
           <w:sz w:val="20"/>
           <w:szCs w:val="20"/>
           <w:lang w:val="es-MX"/>
         </w:rPr>
-      </w:pPr>
+        <w:t>algo.shortestPath</w:t>
+      </w:r>
+      <w:proofErr w:type="spellEnd"/>
       <w:r>
         <w:rPr>
           <w:rFonts w:ascii="DejaVu Sans Mono" w:hAnsi="DejaVu Sans Mono" w:cs="Arial"/>
@@ -1852,10 +1852,9 @@
           <w:szCs w:val="20"/>
           <w:lang w:val="es-MX"/>
         </w:rPr>
-        <w:t xml:space="preserve">CALL </w:t>
-      </w:r>
-      <w:proofErr w:type="spellStart"/>
-      <w:proofErr w:type="gramStart"/>
+        <w:t>(inicio, fin, '</w:t>
+      </w:r>
+      <w:proofErr w:type="spellStart"/>
       <w:r>
         <w:rPr>
           <w:rFonts w:ascii="DejaVu Sans Mono" w:hAnsi="DejaVu Sans Mono" w:cs="Arial"/>
@@ -1863,10 +1862,9 @@
           <w:szCs w:val="20"/>
           <w:lang w:val="es-MX"/>
         </w:rPr>
-        <w:t>algo.shortestPath</w:t>
-      </w:r>
-      <w:proofErr w:type="spellEnd"/>
-      <w:proofErr w:type="gramEnd"/>
+        <w:t>hora_llegada</w:t>
+      </w:r>
+      <w:proofErr w:type="spellEnd"/>
       <w:r>
         <w:rPr>
           <w:rFonts w:ascii="DejaVu Sans Mono" w:hAnsi="DejaVu Sans Mono" w:cs="Arial"/>
@@ -1874,19 +1872,19 @@
           <w:szCs w:val="20"/>
           <w:lang w:val="es-MX"/>
         </w:rPr>
-        <w:t>(inicio, fin, '</w:t>
-      </w:r>
-      <w:proofErr w:type="spellStart"/>
-      <w:r>
+        <w:t>',</w:t>
+      </w:r>
+    </w:p>
+    <w:p>
+      <w:pPr>
+        <w:jc w:val="both"/>
         <w:rPr>
           <w:rFonts w:ascii="DejaVu Sans Mono" w:hAnsi="DejaVu Sans Mono" w:cs="Arial"/>
           <w:sz w:val="20"/>
           <w:szCs w:val="20"/>
           <w:lang w:val="es-MX"/>
         </w:rPr>
-        <w:t>hora_llegada</w:t>
-      </w:r>
-      <w:proofErr w:type="spellEnd"/>
+      </w:pPr>
       <w:r>
         <w:rPr>
           <w:rFonts w:ascii="DejaVu Sans Mono" w:hAnsi="DejaVu Sans Mono" w:cs="Arial"/>
@@ -1894,20 +1892,19 @@
           <w:szCs w:val="20"/>
           <w:lang w:val="es-MX"/>
         </w:rPr>
-        <w:t>',</w:t>
-      </w:r>
-    </w:p>
-    <w:p>
-      <w:pPr>
-        <w:jc w:val="both"/>
+        <w:t xml:space="preserve">{ </w:t>
+      </w:r>
+      <w:proofErr w:type="spellStart"/>
+      <w:r>
         <w:rPr>
           <w:rFonts w:ascii="DejaVu Sans Mono" w:hAnsi="DejaVu Sans Mono" w:cs="Arial"/>
           <w:sz w:val="20"/>
           <w:szCs w:val="20"/>
           <w:lang w:val="es-MX"/>
         </w:rPr>
-      </w:pPr>
-      <w:proofErr w:type="gramStart"/>
+        <w:t>relationshipQuery</w:t>
+      </w:r>
+      <w:proofErr w:type="spellEnd"/>
       <w:r>
         <w:rPr>
           <w:rFonts w:ascii="DejaVu Sans Mono" w:hAnsi="DejaVu Sans Mono" w:cs="Arial"/>
@@ -1915,20 +1912,19 @@
           <w:szCs w:val="20"/>
           <w:lang w:val="es-MX"/>
         </w:rPr>
-        <w:t xml:space="preserve">{ </w:t>
-      </w:r>
-      <w:proofErr w:type="spellStart"/>
-      <w:r>
+        <w:t>:</w:t>
+      </w:r>
+    </w:p>
+    <w:p>
+      <w:pPr>
+        <w:jc w:val="both"/>
         <w:rPr>
           <w:rFonts w:ascii="DejaVu Sans Mono" w:hAnsi="DejaVu Sans Mono" w:cs="Arial"/>
           <w:sz w:val="20"/>
           <w:szCs w:val="20"/>
           <w:lang w:val="es-MX"/>
         </w:rPr>
-        <w:t>relationshipQuery</w:t>
-      </w:r>
-      <w:proofErr w:type="spellEnd"/>
-      <w:proofErr w:type="gramEnd"/>
+      </w:pPr>
       <w:r>
         <w:rPr>
           <w:rFonts w:ascii="DejaVu Sans Mono" w:hAnsi="DejaVu Sans Mono" w:cs="Arial"/>
@@ -1936,19 +1932,17 @@
           <w:szCs w:val="20"/>
           <w:lang w:val="es-MX"/>
         </w:rPr>
-        <w:t>:</w:t>
-      </w:r>
-    </w:p>
-    <w:p>
-      <w:pPr>
-        <w:jc w:val="both"/>
+        <w:tab/>
+      </w:r>
+      <w:r>
         <w:rPr>
           <w:rFonts w:ascii="DejaVu Sans Mono" w:hAnsi="DejaVu Sans Mono" w:cs="Arial"/>
           <w:sz w:val="20"/>
           <w:szCs w:val="20"/>
           <w:lang w:val="es-MX"/>
         </w:rPr>
-      </w:pPr>
+        <w:tab/>
+      </w:r>
       <w:r>
         <w:rPr>
           <w:rFonts w:ascii="DejaVu Sans Mono" w:hAnsi="DejaVu Sans Mono" w:cs="Arial"/>
@@ -1957,45 +1951,7 @@
           <w:lang w:val="es-MX"/>
         </w:rPr>
         <w:tab/>
-      </w:r>
-      <w:r>
-        <w:rPr>
-          <w:rFonts w:ascii="DejaVu Sans Mono" w:hAnsi="DejaVu Sans Mono" w:cs="Arial"/>
-          <w:sz w:val="20"/>
-          <w:szCs w:val="20"/>
-          <w:lang w:val="es-MX"/>
-        </w:rPr>
-        <w:tab/>
-      </w:r>
-      <w:r>
-        <w:rPr>
-          <w:rFonts w:ascii="DejaVu Sans Mono" w:hAnsi="DejaVu Sans Mono" w:cs="Arial"/>
-          <w:sz w:val="20"/>
-          <w:szCs w:val="20"/>
-          <w:lang w:val="es-MX"/>
-        </w:rPr>
-        <w:tab/>
-        <w:t>'MATCH (a: Ciudad {nombre: origen})-[v</w:t>
-      </w:r>
-      <w:proofErr w:type="gramStart"/>
-      <w:r>
-        <w:rPr>
-          <w:rFonts w:ascii="DejaVu Sans Mono" w:hAnsi="DejaVu Sans Mono" w:cs="Arial"/>
-          <w:sz w:val="20"/>
-          <w:szCs w:val="20"/>
-          <w:lang w:val="es-MX"/>
-        </w:rPr>
-        <w:t>1:VUELO</w:t>
-      </w:r>
-      <w:proofErr w:type="gramEnd"/>
-      <w:r>
-        <w:rPr>
-          <w:rFonts w:ascii="DejaVu Sans Mono" w:hAnsi="DejaVu Sans Mono" w:cs="Arial"/>
-          <w:sz w:val="20"/>
-          <w:szCs w:val="20"/>
-          <w:lang w:val="es-MX"/>
-        </w:rPr>
-        <w:t>]-()-[v2:VUELO]-&gt;(b: Ciudad {nombre: destino})</w:t>
+        <w:t>'MATCH (a: Ciudad {nombre: origen})-[v1:VUELO]-()-[v2:VUELO]-&gt;(b: Ciudad {nombre: destino})</w:t>
       </w:r>
     </w:p>
     <w:p>
@@ -2054,27 +2010,7 @@
           <w:szCs w:val="20"/>
           <w:lang w:val="es-MX"/>
         </w:rPr>
-        <w:t>(v</w:t>
-      </w:r>
-      <w:proofErr w:type="gramStart"/>
-      <w:r>
-        <w:rPr>
-          <w:rFonts w:ascii="DejaVu Sans Mono" w:hAnsi="DejaVu Sans Mono" w:cs="Arial"/>
-          <w:sz w:val="20"/>
-          <w:szCs w:val="20"/>
-          <w:lang w:val="es-MX"/>
-        </w:rPr>
-        <w:t>1.hora</w:t>
-      </w:r>
-      <w:proofErr w:type="gramEnd"/>
-      <w:r>
-        <w:rPr>
-          <w:rFonts w:ascii="DejaVu Sans Mono" w:hAnsi="DejaVu Sans Mono" w:cs="Arial"/>
-          <w:sz w:val="20"/>
-          <w:szCs w:val="20"/>
-          <w:lang w:val="es-MX"/>
-        </w:rPr>
-        <w:t xml:space="preserve">_llegada) &lt; </w:t>
+        <w:t xml:space="preserve">(v1.hora_llegada) &lt; </w:t>
       </w:r>
       <w:proofErr w:type="spellStart"/>
       <w:r>
@@ -2792,7 +2728,6 @@
         <w:t xml:space="preserve">: </w:t>
       </w:r>
       <w:proofErr w:type="spellStart"/>
-      <w:proofErr w:type="gramStart"/>
       <w:r>
         <w:rPr>
           <w:rFonts w:ascii="DejaVu Sans Mono" w:hAnsi="DejaVu Sans Mono" w:cs="Arial"/>
@@ -2800,17 +2735,7 @@
           <w:szCs w:val="20"/>
           <w:lang w:val="es-MX"/>
         </w:rPr>
-        <w:t>java.lang</w:t>
-      </w:r>
-      <w:proofErr w:type="gramEnd"/>
-      <w:r>
-        <w:rPr>
-          <w:rFonts w:ascii="DejaVu Sans Mono" w:hAnsi="DejaVu Sans Mono" w:cs="Arial"/>
-          <w:sz w:val="20"/>
-          <w:szCs w:val="20"/>
-          <w:lang w:val="es-MX"/>
-        </w:rPr>
-        <w:t>.NullPointerException</w:t>
+        <w:t>java.lang.NullPointerException</w:t>
       </w:r>
       <w:proofErr w:type="spellEnd"/>
     </w:p>
@@ -2882,17 +2807,15 @@
         </w:rPr>
         <w:t xml:space="preserve">En el mismo momento que decidimos dejar de lado el uso de librerías por los reiterados inconvenientes técnicos, nos dimos cuenta </w:t>
       </w:r>
-      <w:proofErr w:type="gramStart"/>
-      <w:r>
-        <w:rPr>
-          <w:rFonts w:ascii="Arial" w:hAnsi="Arial" w:cs="Arial"/>
-          <w:sz w:val="24"/>
-          <w:szCs w:val="24"/>
-          <w:lang w:val="es-MX"/>
-        </w:rPr>
-        <w:t>que</w:t>
-      </w:r>
-      <w:proofErr w:type="gramEnd"/>
+      <w:r>
+        <w:rPr>
+          <w:rFonts w:ascii="Arial" w:hAnsi="Arial" w:cs="Arial"/>
+          <w:sz w:val="24"/>
+          <w:szCs w:val="24"/>
+          <w:lang w:val="es-MX"/>
+        </w:rPr>
+        <w:t>de que</w:t>
+      </w:r>
       <w:r>
         <w:rPr>
           <w:rFonts w:ascii="Arial" w:hAnsi="Arial" w:cs="Arial"/>
@@ -3005,6 +2928,12 @@
     <w:p>
       <w:pPr>
         <w:jc w:val="both"/>
+        <w:rPr>
+          <w:rFonts w:ascii="Arial" w:hAnsi="Arial" w:cs="Arial"/>
+          <w:sz w:val="24"/>
+          <w:szCs w:val="24"/>
+          <w:lang w:val="es-MX"/>
+        </w:rPr>
       </w:pPr>
       <w:r>
         <w:rPr>
@@ -3015,17 +2944,15 @@
         </w:rPr>
         <w:t xml:space="preserve">En base a lo charlado en clase, volvimos a generar el set de datos, reduciendo la cantidad de vuelos (había muchos similares entre un mismo origen y </w:t>
       </w:r>
-      <w:proofErr w:type="gramStart"/>
-      <w:r>
-        <w:rPr>
-          <w:rFonts w:ascii="Arial" w:hAnsi="Arial" w:cs="Arial"/>
-          <w:sz w:val="24"/>
-          <w:szCs w:val="24"/>
-          <w:lang w:val="es-MX"/>
-        </w:rPr>
-        <w:t>destino</w:t>
-      </w:r>
-      <w:proofErr w:type="gramEnd"/>
+      <w:r>
+        <w:rPr>
+          <w:rFonts w:ascii="Arial" w:hAnsi="Arial" w:cs="Arial"/>
+          <w:sz w:val="24"/>
+          <w:szCs w:val="24"/>
+          <w:lang w:val="es-MX"/>
+        </w:rPr>
+        <w:t>destino,</w:t>
+      </w:r>
       <w:r>
         <w:rPr>
           <w:rFonts w:ascii="Arial" w:hAnsi="Arial" w:cs="Arial"/>
@@ -3034,6 +2961,75 @@
           <w:lang w:val="es-MX"/>
         </w:rPr>
         <w:t xml:space="preserve"> pero con una diferencia mínima de horarios) e instanciándolos durante 10 días a partir de la fecha actual de ejecución del script.</w:t>
+      </w:r>
+    </w:p>
+    <w:p>
+      <w:pPr>
+        <w:jc w:val="both"/>
+        <w:rPr>
+          <w:rFonts w:ascii="Arial" w:hAnsi="Arial" w:cs="Arial"/>
+          <w:sz w:val="24"/>
+          <w:szCs w:val="24"/>
+          <w:lang w:val="es-MX"/>
+        </w:rPr>
+      </w:pPr>
+      <w:r>
+        <w:rPr>
+          <w:rFonts w:ascii="Arial" w:hAnsi="Arial" w:cs="Arial"/>
+          <w:sz w:val="24"/>
+          <w:szCs w:val="24"/>
+          <w:lang w:val="es-MX"/>
+        </w:rPr>
+        <w:t>Esto fue llevado a cabo en el noteboo</w:t>
+      </w:r>
+      <w:r>
+        <w:rPr>
+          <w:rFonts w:ascii="Arial" w:hAnsi="Arial" w:cs="Arial"/>
+          <w:sz w:val="24"/>
+          <w:szCs w:val="24"/>
+          <w:lang w:val="es-MX"/>
+        </w:rPr>
+        <w:t>k</w:t>
+      </w:r>
+      <w:r>
+        <w:rPr>
+          <w:rFonts w:ascii="Arial" w:hAnsi="Arial" w:cs="Arial"/>
+          <w:sz w:val="24"/>
+          <w:szCs w:val="24"/>
+          <w:lang w:val="es-MX"/>
+        </w:rPr>
+        <w:t xml:space="preserve"> </w:t>
+      </w:r>
+      <w:proofErr w:type="spellStart"/>
+      <w:r>
+        <w:rPr>
+          <w:rFonts w:ascii="Arial" w:hAnsi="Arial" w:cs="Arial"/>
+          <w:i/>
+          <w:sz w:val="24"/>
+          <w:szCs w:val="24"/>
+          <w:lang w:val="es-MX"/>
+        </w:rPr>
+        <w:t>csv_</w:t>
+      </w:r>
+      <w:r>
+        <w:rPr>
+          <w:rFonts w:ascii="Arial" w:hAnsi="Arial" w:cs="Arial"/>
+          <w:i/>
+          <w:sz w:val="24"/>
+          <w:szCs w:val="24"/>
+          <w:lang w:val="es-MX"/>
+        </w:rPr>
+        <w:t>reducer</w:t>
+      </w:r>
+      <w:proofErr w:type="spellEnd"/>
+      <w:r>
+        <w:rPr>
+          <w:rFonts w:ascii="Arial" w:hAnsi="Arial" w:cs="Arial"/>
+          <w:sz w:val="24"/>
+          <w:szCs w:val="24"/>
+          <w:lang w:val="es-MX"/>
+        </w:rPr>
+        <w:t>.</w:t>
       </w:r>
     </w:p>
     <w:p>
@@ -3192,6 +3188,7 @@
           <w:szCs w:val="24"/>
           <w:lang w:val="es-MX"/>
         </w:rPr>
+        <w:lastRenderedPageBreak/>
         <w:t xml:space="preserve">Finalmente, ejecutamos las consultas en el lenguaje </w:t>
       </w:r>
       <w:proofErr w:type="spellStart"/>
@@ -3248,7 +3245,6 @@
           <w:szCs w:val="36"/>
           <w:lang w:val="es-MX"/>
         </w:rPr>
-        <w:lastRenderedPageBreak/>
         <w:t>Comandos utilizados</w:t>
       </w:r>
     </w:p>
@@ -3592,9 +3588,8 @@
           <w:szCs w:val="20"/>
           <w:lang w:val="en-US"/>
         </w:rPr>
-        <w:t xml:space="preserve">LOAD CSV WITH HEADERS FROM "file:///info_vuelos.csv" AS </w:t>
-      </w:r>
-      <w:proofErr w:type="spellStart"/>
+        <w:t>LOAD CSV WITH HEADERS FROM "file:///info_vuelos</w:t>
+      </w:r>
       <w:r>
         <w:rPr>
           <w:rFonts w:ascii="DejaVu Sans Mono" w:hAnsi="DejaVu Sans Mono"/>
@@ -3602,6 +3597,27 @@
           <w:szCs w:val="20"/>
           <w:lang w:val="en-US"/>
         </w:rPr>
+        <w:t>_final</w:t>
+      </w:r>
+      <w:bookmarkStart w:id="0" w:name="_GoBack"/>
+      <w:bookmarkEnd w:id="0"/>
+      <w:r>
+        <w:rPr>
+          <w:rFonts w:ascii="DejaVu Sans Mono" w:hAnsi="DejaVu Sans Mono"/>
+          <w:sz w:val="20"/>
+          <w:szCs w:val="20"/>
+          <w:lang w:val="en-US"/>
+        </w:rPr>
+        <w:t xml:space="preserve">.csv" AS </w:t>
+      </w:r>
+      <w:proofErr w:type="spellStart"/>
+      <w:r>
+        <w:rPr>
+          <w:rFonts w:ascii="DejaVu Sans Mono" w:hAnsi="DejaVu Sans Mono"/>
+          <w:sz w:val="20"/>
+          <w:szCs w:val="20"/>
+          <w:lang w:val="en-US"/>
+        </w:rPr>
         <w:t>vuelos</w:t>
       </w:r>
       <w:proofErr w:type="spellEnd"/>
@@ -3628,7 +3644,6 @@
         <w:t>MERGE (</w:t>
       </w:r>
       <w:proofErr w:type="spellStart"/>
-      <w:proofErr w:type="gramStart"/>
       <w:r>
         <w:rPr>
           <w:rFonts w:ascii="DejaVu Sans Mono" w:hAnsi="DejaVu Sans Mono"/>
@@ -3638,7 +3653,6 @@
         <w:t>a:Ciudad</w:t>
       </w:r>
       <w:proofErr w:type="spellEnd"/>
-      <w:proofErr w:type="gramEnd"/>
       <w:r>
         <w:rPr>
           <w:rFonts w:ascii="DejaVu Sans Mono" w:hAnsi="DejaVu Sans Mono"/>
@@ -3680,7 +3694,6 @@
         <w:t>MERGE (</w:t>
       </w:r>
       <w:proofErr w:type="spellStart"/>
-      <w:proofErr w:type="gramStart"/>
       <w:r>
         <w:rPr>
           <w:rFonts w:ascii="DejaVu Sans Mono" w:hAnsi="DejaVu Sans Mono"/>
@@ -3690,7 +3703,6 @@
         <w:t>b:Ciudad</w:t>
       </w:r>
       <w:proofErr w:type="spellEnd"/>
-      <w:proofErr w:type="gramEnd"/>
       <w:r>
         <w:rPr>
           <w:rFonts w:ascii="DejaVu Sans Mono" w:hAnsi="DejaVu Sans Mono"/>
@@ -3729,25 +3741,7 @@
           <w:szCs w:val="20"/>
         </w:rPr>
         <w:tab/>
-        <w:t>MERGE (a)</w:t>
-      </w:r>
-      <w:proofErr w:type="gramStart"/>
-      <w:r>
-        <w:rPr>
-          <w:rFonts w:ascii="DejaVu Sans Mono" w:hAnsi="DejaVu Sans Mono"/>
-          <w:sz w:val="20"/>
-          <w:szCs w:val="20"/>
-        </w:rPr>
-        <w:t>-[</w:t>
-      </w:r>
-      <w:proofErr w:type="gramEnd"/>
-      <w:r>
-        <w:rPr>
-          <w:rFonts w:ascii="DejaVu Sans Mono" w:hAnsi="DejaVu Sans Mono"/>
-          <w:sz w:val="20"/>
-          <w:szCs w:val="20"/>
-        </w:rPr>
-        <w:t>:VUELO</w:t>
+        <w:t>MERGE (a)-[:VUELO</w:t>
       </w:r>
     </w:p>
     <w:p>
@@ -3785,14 +3779,6 @@
           <w:szCs w:val="20"/>
         </w:rPr>
         <w:tab/>
-      </w:r>
-      <w:proofErr w:type="gramStart"/>
-      <w:r>
-        <w:rPr>
-          <w:rFonts w:ascii="DejaVu Sans Mono" w:hAnsi="DejaVu Sans Mono"/>
-          <w:sz w:val="20"/>
-          <w:szCs w:val="20"/>
-        </w:rPr>
         <w:t xml:space="preserve">{ </w:t>
       </w:r>
       <w:proofErr w:type="spellStart"/>
@@ -3805,7 +3791,6 @@
         <w:t>aerolinea</w:t>
       </w:r>
       <w:proofErr w:type="spellEnd"/>
-      <w:proofErr w:type="gramEnd"/>
       <w:r>
         <w:rPr>
           <w:rFonts w:ascii="DejaVu Sans Mono" w:hAnsi="DejaVu Sans Mono"/>
@@ -3889,23 +3874,13 @@
         <w:t xml:space="preserve">: </w:t>
       </w:r>
       <w:proofErr w:type="spellStart"/>
-      <w:proofErr w:type="gramStart"/>
-      <w:r>
-        <w:rPr>
-          <w:rFonts w:ascii="DejaVu Sans Mono" w:hAnsi="DejaVu Sans Mono"/>
-          <w:sz w:val="20"/>
-          <w:szCs w:val="20"/>
-        </w:rPr>
-        <w:t>vuelos.hora</w:t>
-      </w:r>
-      <w:proofErr w:type="gramEnd"/>
-      <w:r>
-        <w:rPr>
-          <w:rFonts w:ascii="DejaVu Sans Mono" w:hAnsi="DejaVu Sans Mono"/>
-          <w:sz w:val="20"/>
-          <w:szCs w:val="20"/>
-        </w:rPr>
-        <w:t>_salida</w:t>
+      <w:r>
+        <w:rPr>
+          <w:rFonts w:ascii="DejaVu Sans Mono" w:hAnsi="DejaVu Sans Mono"/>
+          <w:sz w:val="20"/>
+          <w:szCs w:val="20"/>
+        </w:rPr>
+        <w:t>vuelos.hora_salida</w:t>
       </w:r>
       <w:proofErr w:type="spellEnd"/>
       <w:r>
@@ -3973,23 +3948,13 @@
         <w:t xml:space="preserve">: </w:t>
       </w:r>
       <w:proofErr w:type="spellStart"/>
-      <w:proofErr w:type="gramStart"/>
-      <w:r>
-        <w:rPr>
-          <w:rFonts w:ascii="DejaVu Sans Mono" w:hAnsi="DejaVu Sans Mono"/>
-          <w:sz w:val="20"/>
-          <w:szCs w:val="20"/>
-        </w:rPr>
-        <w:t>vuelos.hora</w:t>
-      </w:r>
-      <w:proofErr w:type="gramEnd"/>
-      <w:r>
-        <w:rPr>
-          <w:rFonts w:ascii="DejaVu Sans Mono" w:hAnsi="DejaVu Sans Mono"/>
-          <w:sz w:val="20"/>
-          <w:szCs w:val="20"/>
-        </w:rPr>
-        <w:t>_llegada</w:t>
+      <w:r>
+        <w:rPr>
+          <w:rFonts w:ascii="DejaVu Sans Mono" w:hAnsi="DejaVu Sans Mono"/>
+          <w:sz w:val="20"/>
+          <w:szCs w:val="20"/>
+        </w:rPr>
+        <w:t>vuelos.hora_llegada</w:t>
       </w:r>
       <w:proofErr w:type="spellEnd"/>
       <w:r>
@@ -4057,7 +4022,6 @@
         <w:t xml:space="preserve">: </w:t>
       </w:r>
       <w:proofErr w:type="spellStart"/>
-      <w:proofErr w:type="gramStart"/>
       <w:r>
         <w:rPr>
           <w:rFonts w:ascii="DejaVu Sans Mono" w:hAnsi="DejaVu Sans Mono"/>
@@ -4067,7 +4031,6 @@
         <w:t>vuelos.duracion</w:t>
       </w:r>
       <w:proofErr w:type="spellEnd"/>
-      <w:proofErr w:type="gramEnd"/>
       <w:r>
         <w:rPr>
           <w:rFonts w:ascii="DejaVu Sans Mono" w:hAnsi="DejaVu Sans Mono"/>
@@ -4115,7 +4078,6 @@
         <w:t xml:space="preserve">  precio: </w:t>
       </w:r>
       <w:proofErr w:type="spellStart"/>
-      <w:proofErr w:type="gramStart"/>
       <w:r>
         <w:rPr>
           <w:rFonts w:ascii="DejaVu Sans Mono" w:hAnsi="DejaVu Sans Mono"/>
@@ -4125,7 +4087,6 @@
         <w:t>vuelos.precio</w:t>
       </w:r>
       <w:proofErr w:type="spellEnd"/>
-      <w:proofErr w:type="gramEnd"/>
       <w:r>
         <w:rPr>
           <w:rFonts w:ascii="DejaVu Sans Mono" w:hAnsi="DejaVu Sans Mono"/>
@@ -4173,23 +4134,13 @@
         <w:t xml:space="preserve">  asientos: </w:t>
       </w:r>
       <w:proofErr w:type="spellStart"/>
-      <w:proofErr w:type="gramStart"/>
-      <w:r>
-        <w:rPr>
-          <w:rFonts w:ascii="DejaVu Sans Mono" w:hAnsi="DejaVu Sans Mono"/>
-          <w:sz w:val="20"/>
-          <w:szCs w:val="20"/>
-        </w:rPr>
-        <w:t>vuelos.asientos</w:t>
-      </w:r>
-      <w:proofErr w:type="gramEnd"/>
-      <w:r>
-        <w:rPr>
-          <w:rFonts w:ascii="DejaVu Sans Mono" w:hAnsi="DejaVu Sans Mono"/>
-          <w:sz w:val="20"/>
-          <w:szCs w:val="20"/>
-        </w:rPr>
-        <w:t>_disponibles</w:t>
+      <w:r>
+        <w:rPr>
+          <w:rFonts w:ascii="DejaVu Sans Mono" w:hAnsi="DejaVu Sans Mono"/>
+          <w:sz w:val="20"/>
+          <w:szCs w:val="20"/>
+        </w:rPr>
+        <w:t>vuelos.asientos_disponibles</w:t>
       </w:r>
       <w:proofErr w:type="spellEnd"/>
       <w:r>
@@ -4408,7 +4359,6 @@
         <w:t>[</w:t>
       </w:r>
       <w:proofErr w:type="spellStart"/>
-      <w:proofErr w:type="gramStart"/>
       <w:r>
         <w:rPr>
           <w:rFonts w:ascii="DejaVu Sans Mono" w:hAnsi="DejaVu Sans Mono" w:cs="Arial"/>
@@ -4419,7 +4369,6 @@
         <w:t>vuelos:VUELO</w:t>
       </w:r>
       <w:proofErr w:type="spellEnd"/>
-      <w:proofErr w:type="gramEnd"/>
       <w:r>
         <w:rPr>
           <w:rFonts w:ascii="DejaVu Sans Mono" w:hAnsi="DejaVu Sans Mono" w:cs="Arial"/>
@@ -4467,7 +4416,27 @@
           <w:szCs w:val="20"/>
           <w:lang w:val="es-MX"/>
         </w:rPr>
-        <w:t>*1..N]</w:t>
+        <w:t>*</w:t>
+      </w:r>
+      <w:proofErr w:type="gramStart"/>
+      <w:r>
+        <w:rPr>
+          <w:rFonts w:ascii="DejaVu Sans Mono" w:hAnsi="DejaVu Sans Mono" w:cs="Arial"/>
+          <w:sz w:val="20"/>
+          <w:szCs w:val="20"/>
+          <w:lang w:val="es-MX"/>
+        </w:rPr>
+        <w:t>1..</w:t>
+      </w:r>
+      <w:proofErr w:type="gramEnd"/>
+      <w:r>
+        <w:rPr>
+          <w:rFonts w:ascii="DejaVu Sans Mono" w:hAnsi="DejaVu Sans Mono" w:cs="Arial"/>
+          <w:sz w:val="20"/>
+          <w:szCs w:val="20"/>
+          <w:lang w:val="es-MX"/>
+        </w:rPr>
+        <w:t>N]</w:t>
       </w:r>
       <w:r>
         <w:rPr>
@@ -4707,105 +4676,391 @@
         <w:t>path</w:t>
       </w:r>
       <w:proofErr w:type="spellEnd"/>
+      <w:r>
+        <w:rPr>
+          <w:rFonts w:ascii="DejaVu Sans Mono" w:hAnsi="DejaVu Sans Mono"/>
+          <w:sz w:val="20"/>
+          <w:szCs w:val="20"/>
+        </w:rPr>
+        <w:t>=(</w:t>
+      </w:r>
+      <w:proofErr w:type="spellStart"/>
+      <w:r>
+        <w:rPr>
+          <w:rFonts w:ascii="DejaVu Sans Mono" w:hAnsi="DejaVu Sans Mono"/>
+          <w:sz w:val="20"/>
+          <w:szCs w:val="20"/>
+        </w:rPr>
+        <w:t>start</w:t>
+      </w:r>
+      <w:proofErr w:type="spellEnd"/>
+      <w:r>
+        <w:rPr>
+          <w:rFonts w:ascii="DejaVu Sans Mono" w:hAnsi="DejaVu Sans Mono"/>
+          <w:sz w:val="20"/>
+          <w:szCs w:val="20"/>
+        </w:rPr>
+        <w:t>: Ciudad {nombre: origen})-[</w:t>
+      </w:r>
+      <w:proofErr w:type="spellStart"/>
+      <w:r>
+        <w:rPr>
+          <w:rFonts w:ascii="DejaVu Sans Mono" w:hAnsi="DejaVu Sans Mono"/>
+          <w:sz w:val="20"/>
+          <w:szCs w:val="20"/>
+        </w:rPr>
+        <w:t>vuelos:VUELO</w:t>
+      </w:r>
+      <w:proofErr w:type="spellEnd"/>
+      <w:r>
+        <w:rPr>
+          <w:rFonts w:ascii="DejaVu Sans Mono" w:hAnsi="DejaVu Sans Mono"/>
+          <w:sz w:val="20"/>
+          <w:szCs w:val="20"/>
+        </w:rPr>
+        <w:t>*]-&gt;(</w:t>
+      </w:r>
+      <w:proofErr w:type="spellStart"/>
+      <w:r>
+        <w:rPr>
+          <w:rFonts w:ascii="DejaVu Sans Mono" w:hAnsi="DejaVu Sans Mono"/>
+          <w:sz w:val="20"/>
+          <w:szCs w:val="20"/>
+        </w:rPr>
+        <w:t>end</w:t>
+      </w:r>
+      <w:proofErr w:type="spellEnd"/>
+      <w:r>
+        <w:rPr>
+          <w:rFonts w:ascii="DejaVu Sans Mono" w:hAnsi="DejaVu Sans Mono"/>
+          <w:sz w:val="20"/>
+          <w:szCs w:val="20"/>
+        </w:rPr>
+        <w:t>:</w:t>
+      </w:r>
+    </w:p>
+    <w:p>
+      <w:pPr>
+        <w:jc w:val="both"/>
+        <w:rPr>
+          <w:rFonts w:ascii="DejaVu Sans Mono" w:hAnsi="DejaVu Sans Mono"/>
+          <w:sz w:val="20"/>
+          <w:szCs w:val="20"/>
+        </w:rPr>
+      </w:pPr>
+      <w:r>
+        <w:rPr>
+          <w:rFonts w:ascii="DejaVu Sans Mono" w:hAnsi="DejaVu Sans Mono"/>
+          <w:sz w:val="20"/>
+          <w:szCs w:val="20"/>
+        </w:rPr>
+        <w:t>Ciudad {nombre: destino})</w:t>
+      </w:r>
+    </w:p>
+    <w:p>
+      <w:pPr>
+        <w:jc w:val="both"/>
+        <w:rPr>
+          <w:rFonts w:ascii="DejaVu Sans Mono" w:hAnsi="DejaVu Sans Mono"/>
+          <w:sz w:val="20"/>
+          <w:szCs w:val="20"/>
+        </w:rPr>
+      </w:pPr>
+      <w:r>
+        <w:rPr>
+          <w:rFonts w:ascii="DejaVu Sans Mono" w:hAnsi="DejaVu Sans Mono"/>
+          <w:sz w:val="20"/>
+          <w:szCs w:val="20"/>
+        </w:rPr>
+        <w:t xml:space="preserve">WITH </w:t>
+      </w:r>
+      <w:proofErr w:type="spellStart"/>
+      <w:r>
+        <w:rPr>
+          <w:rFonts w:ascii="DejaVu Sans Mono" w:hAnsi="DejaVu Sans Mono"/>
+          <w:sz w:val="20"/>
+          <w:szCs w:val="20"/>
+        </w:rPr>
+        <w:t>path</w:t>
+      </w:r>
+      <w:proofErr w:type="spellEnd"/>
+      <w:r>
+        <w:rPr>
+          <w:rFonts w:ascii="DejaVu Sans Mono" w:hAnsi="DejaVu Sans Mono"/>
+          <w:sz w:val="20"/>
+          <w:szCs w:val="20"/>
+        </w:rPr>
+        <w:t xml:space="preserve">, LAST(vuelos) as </w:t>
+      </w:r>
+      <w:proofErr w:type="spellStart"/>
+      <w:r>
+        <w:rPr>
+          <w:rFonts w:ascii="DejaVu Sans Mono" w:hAnsi="DejaVu Sans Mono"/>
+          <w:sz w:val="20"/>
+          <w:szCs w:val="20"/>
+        </w:rPr>
+        <w:t>ultimo_vuelo</w:t>
+      </w:r>
+      <w:proofErr w:type="spellEnd"/>
+      <w:r>
+        <w:rPr>
+          <w:rFonts w:ascii="DejaVu Sans Mono" w:hAnsi="DejaVu Sans Mono"/>
+          <w:sz w:val="20"/>
+          <w:szCs w:val="20"/>
+        </w:rPr>
+        <w:t>, NODES(</w:t>
+      </w:r>
+      <w:proofErr w:type="spellStart"/>
+      <w:r>
+        <w:rPr>
+          <w:rFonts w:ascii="DejaVu Sans Mono" w:hAnsi="DejaVu Sans Mono"/>
+          <w:sz w:val="20"/>
+          <w:szCs w:val="20"/>
+        </w:rPr>
+        <w:t>path</w:t>
+      </w:r>
+      <w:proofErr w:type="spellEnd"/>
+      <w:r>
+        <w:rPr>
+          <w:rFonts w:ascii="DejaVu Sans Mono" w:hAnsi="DejaVu Sans Mono"/>
+          <w:sz w:val="20"/>
+          <w:szCs w:val="20"/>
+        </w:rPr>
+        <w:t>) as ciudades</w:t>
+      </w:r>
+    </w:p>
+    <w:p>
+      <w:pPr>
+        <w:jc w:val="both"/>
+        <w:rPr>
+          <w:rFonts w:ascii="DejaVu Sans Mono" w:hAnsi="DejaVu Sans Mono"/>
+          <w:sz w:val="20"/>
+          <w:szCs w:val="20"/>
+        </w:rPr>
+      </w:pPr>
+      <w:r>
+        <w:rPr>
+          <w:rFonts w:ascii="DejaVu Sans Mono" w:hAnsi="DejaVu Sans Mono"/>
+          <w:sz w:val="20"/>
+          <w:szCs w:val="20"/>
+        </w:rPr>
+        <w:t xml:space="preserve">WHERE ALL (vuelo in vuelos WHERE </w:t>
+      </w:r>
+      <w:proofErr w:type="spellStart"/>
+      <w:r>
+        <w:rPr>
+          <w:rFonts w:ascii="DejaVu Sans Mono" w:hAnsi="DejaVu Sans Mono"/>
+          <w:sz w:val="20"/>
+          <w:szCs w:val="20"/>
+        </w:rPr>
+        <w:t>toInt</w:t>
+      </w:r>
+      <w:proofErr w:type="spellEnd"/>
+      <w:r>
+        <w:rPr>
+          <w:rFonts w:ascii="DejaVu Sans Mono" w:hAnsi="DejaVu Sans Mono"/>
+          <w:sz w:val="20"/>
+          <w:szCs w:val="20"/>
+        </w:rPr>
+        <w:t>(</w:t>
+      </w:r>
+      <w:proofErr w:type="spellStart"/>
+      <w:r>
+        <w:rPr>
+          <w:rFonts w:ascii="DejaVu Sans Mono" w:hAnsi="DejaVu Sans Mono"/>
+          <w:sz w:val="20"/>
+          <w:szCs w:val="20"/>
+        </w:rPr>
+        <w:t>vuelo.asientos</w:t>
+      </w:r>
+      <w:proofErr w:type="spellEnd"/>
+      <w:r>
+        <w:rPr>
+          <w:rFonts w:ascii="DejaVu Sans Mono" w:hAnsi="DejaVu Sans Mono"/>
+          <w:sz w:val="20"/>
+          <w:szCs w:val="20"/>
+        </w:rPr>
+        <w:t>) &gt;=</w:t>
+      </w:r>
+    </w:p>
+    <w:p>
+      <w:pPr>
+        <w:jc w:val="both"/>
+        <w:rPr>
+          <w:rFonts w:ascii="DejaVu Sans Mono" w:hAnsi="DejaVu Sans Mono"/>
+          <w:sz w:val="20"/>
+          <w:szCs w:val="20"/>
+        </w:rPr>
+      </w:pPr>
+      <w:proofErr w:type="spellStart"/>
+      <w:r>
+        <w:rPr>
+          <w:rFonts w:ascii="DejaVu Sans Mono" w:hAnsi="DejaVu Sans Mono"/>
+          <w:sz w:val="20"/>
+          <w:szCs w:val="20"/>
+        </w:rPr>
+        <w:t>cant_pasajeros</w:t>
+      </w:r>
+      <w:proofErr w:type="spellEnd"/>
+      <w:r>
+        <w:rPr>
+          <w:rFonts w:ascii="DejaVu Sans Mono" w:hAnsi="DejaVu Sans Mono"/>
+          <w:sz w:val="20"/>
+          <w:szCs w:val="20"/>
+        </w:rPr>
+        <w:t>)</w:t>
+      </w:r>
+    </w:p>
+    <w:p>
+      <w:pPr>
+        <w:jc w:val="both"/>
+        <w:rPr>
+          <w:rFonts w:ascii="DejaVu Sans Mono" w:hAnsi="DejaVu Sans Mono"/>
+          <w:sz w:val="20"/>
+          <w:szCs w:val="20"/>
+          <w:lang w:val="en-US"/>
+        </w:rPr>
+      </w:pPr>
+      <w:r>
+        <w:rPr>
+          <w:rFonts w:ascii="DejaVu Sans Mono" w:hAnsi="DejaVu Sans Mono"/>
+          <w:sz w:val="20"/>
+          <w:szCs w:val="20"/>
+          <w:lang w:val="en-US"/>
+        </w:rPr>
+        <w:t>AND ALL (</w:t>
+      </w:r>
+      <w:proofErr w:type="spellStart"/>
+      <w:r>
+        <w:rPr>
+          <w:rFonts w:ascii="DejaVu Sans Mono" w:hAnsi="DejaVu Sans Mono"/>
+          <w:sz w:val="20"/>
+          <w:szCs w:val="20"/>
+          <w:lang w:val="en-US"/>
+        </w:rPr>
+        <w:t>i</w:t>
+      </w:r>
+      <w:proofErr w:type="spellEnd"/>
+      <w:r>
+        <w:rPr>
+          <w:rFonts w:ascii="DejaVu Sans Mono" w:hAnsi="DejaVu Sans Mono"/>
+          <w:sz w:val="20"/>
+          <w:szCs w:val="20"/>
+          <w:lang w:val="en-US"/>
+        </w:rPr>
+        <w:t xml:space="preserve"> in </w:t>
+      </w:r>
       <w:proofErr w:type="gramStart"/>
       <w:r>
         <w:rPr>
           <w:rFonts w:ascii="DejaVu Sans Mono" w:hAnsi="DejaVu Sans Mono"/>
           <w:sz w:val="20"/>
           <w:szCs w:val="20"/>
-        </w:rPr>
-        <w:t>=(</w:t>
-      </w:r>
-      <w:proofErr w:type="spellStart"/>
+          <w:lang w:val="en-US"/>
+        </w:rPr>
+        <w:t>Range(</w:t>
+      </w:r>
       <w:proofErr w:type="gramEnd"/>
       <w:r>
         <w:rPr>
           <w:rFonts w:ascii="DejaVu Sans Mono" w:hAnsi="DejaVu Sans Mono"/>
           <w:sz w:val="20"/>
           <w:szCs w:val="20"/>
-        </w:rPr>
-        <w:t>start</w:t>
-      </w:r>
-      <w:proofErr w:type="spellEnd"/>
-      <w:r>
-        <w:rPr>
-          <w:rFonts w:ascii="DejaVu Sans Mono" w:hAnsi="DejaVu Sans Mono"/>
-          <w:sz w:val="20"/>
-          <w:szCs w:val="20"/>
-        </w:rPr>
-        <w:t>: Ciudad {nombre: origen})-[</w:t>
-      </w:r>
-      <w:proofErr w:type="spellStart"/>
-      <w:r>
-        <w:rPr>
-          <w:rFonts w:ascii="DejaVu Sans Mono" w:hAnsi="DejaVu Sans Mono"/>
-          <w:sz w:val="20"/>
-          <w:szCs w:val="20"/>
-        </w:rPr>
-        <w:t>vuelos:VUELO</w:t>
-      </w:r>
-      <w:proofErr w:type="spellEnd"/>
-      <w:r>
-        <w:rPr>
-          <w:rFonts w:ascii="DejaVu Sans Mono" w:hAnsi="DejaVu Sans Mono"/>
-          <w:sz w:val="20"/>
-          <w:szCs w:val="20"/>
-        </w:rPr>
-        <w:t>*]-&gt;(</w:t>
-      </w:r>
-      <w:proofErr w:type="spellStart"/>
-      <w:r>
-        <w:rPr>
-          <w:rFonts w:ascii="DejaVu Sans Mono" w:hAnsi="DejaVu Sans Mono"/>
-          <w:sz w:val="20"/>
-          <w:szCs w:val="20"/>
-        </w:rPr>
-        <w:t>end</w:t>
-      </w:r>
-      <w:proofErr w:type="spellEnd"/>
-      <w:r>
-        <w:rPr>
-          <w:rFonts w:ascii="DejaVu Sans Mono" w:hAnsi="DejaVu Sans Mono"/>
-          <w:sz w:val="20"/>
-          <w:szCs w:val="20"/>
-        </w:rPr>
-        <w:t>:</w:t>
-      </w:r>
-    </w:p>
-    <w:p>
-      <w:pPr>
-        <w:jc w:val="both"/>
-        <w:rPr>
-          <w:rFonts w:ascii="DejaVu Sans Mono" w:hAnsi="DejaVu Sans Mono"/>
-          <w:sz w:val="20"/>
-          <w:szCs w:val="20"/>
-        </w:rPr>
-      </w:pPr>
-      <w:r>
-        <w:rPr>
-          <w:rFonts w:ascii="DejaVu Sans Mono" w:hAnsi="DejaVu Sans Mono"/>
-          <w:sz w:val="20"/>
-          <w:szCs w:val="20"/>
-        </w:rPr>
-        <w:t>Ciudad {nombre: destino})</w:t>
-      </w:r>
-    </w:p>
-    <w:p>
-      <w:pPr>
-        <w:jc w:val="both"/>
-        <w:rPr>
-          <w:rFonts w:ascii="DejaVu Sans Mono" w:hAnsi="DejaVu Sans Mono"/>
-          <w:sz w:val="20"/>
-          <w:szCs w:val="20"/>
-        </w:rPr>
-      </w:pPr>
-      <w:r>
-        <w:rPr>
-          <w:rFonts w:ascii="DejaVu Sans Mono" w:hAnsi="DejaVu Sans Mono"/>
-          <w:sz w:val="20"/>
-          <w:szCs w:val="20"/>
-        </w:rPr>
-        <w:t xml:space="preserve">WITH </w:t>
+          <w:lang w:val="en-US"/>
+        </w:rPr>
+        <w:t>0, length(</w:t>
+      </w:r>
+      <w:proofErr w:type="spellStart"/>
+      <w:r>
+        <w:rPr>
+          <w:rFonts w:ascii="DejaVu Sans Mono" w:hAnsi="DejaVu Sans Mono"/>
+          <w:sz w:val="20"/>
+          <w:szCs w:val="20"/>
+          <w:lang w:val="en-US"/>
+        </w:rPr>
+        <w:t>vuelos</w:t>
+      </w:r>
+      <w:proofErr w:type="spellEnd"/>
+      <w:r>
+        <w:rPr>
+          <w:rFonts w:ascii="DejaVu Sans Mono" w:hAnsi="DejaVu Sans Mono"/>
+          <w:sz w:val="20"/>
+          <w:szCs w:val="20"/>
+          <w:lang w:val="en-US"/>
+        </w:rPr>
+        <w:t xml:space="preserve">) - 2) WHERE </w:t>
+      </w:r>
+    </w:p>
+    <w:p>
+      <w:pPr>
+        <w:jc w:val="both"/>
+        <w:rPr>
+          <w:rFonts w:ascii="DejaVu Sans Mono" w:hAnsi="DejaVu Sans Mono"/>
+          <w:sz w:val="20"/>
+          <w:szCs w:val="20"/>
+        </w:rPr>
+      </w:pPr>
+      <w:r>
+        <w:rPr>
+          <w:rFonts w:ascii="DejaVu Sans Mono" w:hAnsi="DejaVu Sans Mono"/>
+          <w:sz w:val="20"/>
+          <w:szCs w:val="20"/>
+        </w:rPr>
+        <w:t>(vuelos[i]).</w:t>
+      </w:r>
+      <w:proofErr w:type="spellStart"/>
+      <w:r>
+        <w:rPr>
+          <w:rFonts w:ascii="DejaVu Sans Mono" w:hAnsi="DejaVu Sans Mono"/>
+          <w:sz w:val="20"/>
+          <w:szCs w:val="20"/>
+        </w:rPr>
+        <w:t>hora_llegada</w:t>
+      </w:r>
+      <w:proofErr w:type="spellEnd"/>
+      <w:r>
+        <w:rPr>
+          <w:rFonts w:ascii="DejaVu Sans Mono" w:hAnsi="DejaVu Sans Mono"/>
+          <w:sz w:val="20"/>
+          <w:szCs w:val="20"/>
+        </w:rPr>
+        <w:t xml:space="preserve"> &lt; (vuelos[i+1]).</w:t>
+      </w:r>
+      <w:proofErr w:type="spellStart"/>
+      <w:r>
+        <w:rPr>
+          <w:rFonts w:ascii="DejaVu Sans Mono" w:hAnsi="DejaVu Sans Mono"/>
+          <w:sz w:val="20"/>
+          <w:szCs w:val="20"/>
+        </w:rPr>
+        <w:t>hora_salida</w:t>
+      </w:r>
+      <w:proofErr w:type="spellEnd"/>
+      <w:r>
+        <w:rPr>
+          <w:rFonts w:ascii="DejaVu Sans Mono" w:hAnsi="DejaVu Sans Mono"/>
+          <w:sz w:val="20"/>
+          <w:szCs w:val="20"/>
+        </w:rPr>
+        <w:t>)</w:t>
+      </w:r>
+    </w:p>
+    <w:p>
+      <w:pPr>
+        <w:jc w:val="both"/>
+        <w:rPr>
+          <w:rFonts w:ascii="DejaVu Sans Mono" w:hAnsi="DejaVu Sans Mono"/>
+          <w:sz w:val="20"/>
+          <w:szCs w:val="20"/>
+        </w:rPr>
+      </w:pPr>
+      <w:r>
+        <w:rPr>
+          <w:rFonts w:ascii="DejaVu Sans Mono" w:hAnsi="DejaVu Sans Mono"/>
+          <w:sz w:val="20"/>
+          <w:szCs w:val="20"/>
+        </w:rPr>
+        <w:t xml:space="preserve">RETURN </w:t>
       </w:r>
       <w:proofErr w:type="spellStart"/>
       <w:r>
@@ -4823,52 +5078,16 @@
           <w:sz w:val="20"/>
           <w:szCs w:val="20"/>
         </w:rPr>
-        <w:t xml:space="preserve">, </w:t>
-      </w:r>
-      <w:proofErr w:type="gramStart"/>
-      <w:r>
-        <w:rPr>
-          <w:rFonts w:ascii="DejaVu Sans Mono" w:hAnsi="DejaVu Sans Mono"/>
-          <w:sz w:val="20"/>
-          <w:szCs w:val="20"/>
-        </w:rPr>
-        <w:t>LAST(</w:t>
-      </w:r>
-      <w:proofErr w:type="gramEnd"/>
-      <w:r>
-        <w:rPr>
-          <w:rFonts w:ascii="DejaVu Sans Mono" w:hAnsi="DejaVu Sans Mono"/>
-          <w:sz w:val="20"/>
-          <w:szCs w:val="20"/>
-        </w:rPr>
-        <w:t xml:space="preserve">vuelos) as </w:t>
-      </w:r>
-      <w:proofErr w:type="spellStart"/>
-      <w:r>
-        <w:rPr>
-          <w:rFonts w:ascii="DejaVu Sans Mono" w:hAnsi="DejaVu Sans Mono"/>
-          <w:sz w:val="20"/>
-          <w:szCs w:val="20"/>
-        </w:rPr>
-        <w:t>ultimo_vuelo</w:t>
-      </w:r>
-      <w:proofErr w:type="spellEnd"/>
-      <w:r>
-        <w:rPr>
-          <w:rFonts w:ascii="DejaVu Sans Mono" w:hAnsi="DejaVu Sans Mono"/>
-          <w:sz w:val="20"/>
-          <w:szCs w:val="20"/>
-        </w:rPr>
-        <w:t>, NODES(</w:t>
-      </w:r>
-      <w:proofErr w:type="spellStart"/>
-      <w:r>
-        <w:rPr>
-          <w:rFonts w:ascii="DejaVu Sans Mono" w:hAnsi="DejaVu Sans Mono"/>
-          <w:sz w:val="20"/>
-          <w:szCs w:val="20"/>
-        </w:rPr>
-        <w:t>path</w:t>
+        <w:t xml:space="preserve">, EXTRACT (ciudad in ciudades | </w:t>
+      </w:r>
+      <w:proofErr w:type="spellStart"/>
+      <w:r>
+        <w:rPr>
+          <w:rFonts w:ascii="DejaVu Sans Mono" w:hAnsi="DejaVu Sans Mono"/>
+          <w:sz w:val="20"/>
+          <w:szCs w:val="20"/>
+        </w:rPr>
+        <w:t>ciudad.nombre</w:t>
       </w:r>
       <w:proofErr w:type="spellEnd"/>
       <w:r>
@@ -4895,298 +5114,6 @@
           <w:sz w:val="20"/>
           <w:szCs w:val="20"/>
         </w:rPr>
-        <w:t xml:space="preserve">WHERE ALL (vuelo in vuelos WHERE </w:t>
-      </w:r>
-      <w:proofErr w:type="spellStart"/>
-      <w:r>
-        <w:rPr>
-          <w:rFonts w:ascii="DejaVu Sans Mono" w:hAnsi="DejaVu Sans Mono"/>
-          <w:sz w:val="20"/>
-          <w:szCs w:val="20"/>
-        </w:rPr>
-        <w:t>toInt</w:t>
-      </w:r>
-      <w:proofErr w:type="spellEnd"/>
-      <w:r>
-        <w:rPr>
-          <w:rFonts w:ascii="DejaVu Sans Mono" w:hAnsi="DejaVu Sans Mono"/>
-          <w:sz w:val="20"/>
-          <w:szCs w:val="20"/>
-        </w:rPr>
-        <w:t>(</w:t>
-      </w:r>
-      <w:proofErr w:type="spellStart"/>
-      <w:proofErr w:type="gramStart"/>
-      <w:r>
-        <w:rPr>
-          <w:rFonts w:ascii="DejaVu Sans Mono" w:hAnsi="DejaVu Sans Mono"/>
-          <w:sz w:val="20"/>
-          <w:szCs w:val="20"/>
-        </w:rPr>
-        <w:t>vuelo.asientos</w:t>
-      </w:r>
-      <w:proofErr w:type="spellEnd"/>
-      <w:proofErr w:type="gramEnd"/>
-      <w:r>
-        <w:rPr>
-          <w:rFonts w:ascii="DejaVu Sans Mono" w:hAnsi="DejaVu Sans Mono"/>
-          <w:sz w:val="20"/>
-          <w:szCs w:val="20"/>
-        </w:rPr>
-        <w:t>) &gt;=</w:t>
-      </w:r>
-    </w:p>
-    <w:p>
-      <w:pPr>
-        <w:jc w:val="both"/>
-        <w:rPr>
-          <w:rFonts w:ascii="DejaVu Sans Mono" w:hAnsi="DejaVu Sans Mono"/>
-          <w:sz w:val="20"/>
-          <w:szCs w:val="20"/>
-        </w:rPr>
-      </w:pPr>
-      <w:proofErr w:type="spellStart"/>
-      <w:r>
-        <w:rPr>
-          <w:rFonts w:ascii="DejaVu Sans Mono" w:hAnsi="DejaVu Sans Mono"/>
-          <w:sz w:val="20"/>
-          <w:szCs w:val="20"/>
-        </w:rPr>
-        <w:t>cant_pasajeros</w:t>
-      </w:r>
-      <w:proofErr w:type="spellEnd"/>
-      <w:r>
-        <w:rPr>
-          <w:rFonts w:ascii="DejaVu Sans Mono" w:hAnsi="DejaVu Sans Mono"/>
-          <w:sz w:val="20"/>
-          <w:szCs w:val="20"/>
-        </w:rPr>
-        <w:t>)</w:t>
-      </w:r>
-    </w:p>
-    <w:p>
-      <w:pPr>
-        <w:jc w:val="both"/>
-        <w:rPr>
-          <w:rFonts w:ascii="DejaVu Sans Mono" w:hAnsi="DejaVu Sans Mono"/>
-          <w:sz w:val="20"/>
-          <w:szCs w:val="20"/>
-          <w:lang w:val="en-US"/>
-        </w:rPr>
-      </w:pPr>
-      <w:r>
-        <w:rPr>
-          <w:rFonts w:ascii="DejaVu Sans Mono" w:hAnsi="DejaVu Sans Mono"/>
-          <w:sz w:val="20"/>
-          <w:szCs w:val="20"/>
-          <w:lang w:val="en-US"/>
-        </w:rPr>
-        <w:t>AND ALL (</w:t>
-      </w:r>
-      <w:proofErr w:type="spellStart"/>
-      <w:r>
-        <w:rPr>
-          <w:rFonts w:ascii="DejaVu Sans Mono" w:hAnsi="DejaVu Sans Mono"/>
-          <w:sz w:val="20"/>
-          <w:szCs w:val="20"/>
-          <w:lang w:val="en-US"/>
-        </w:rPr>
-        <w:t>i</w:t>
-      </w:r>
-      <w:proofErr w:type="spellEnd"/>
-      <w:r>
-        <w:rPr>
-          <w:rFonts w:ascii="DejaVu Sans Mono" w:hAnsi="DejaVu Sans Mono"/>
-          <w:sz w:val="20"/>
-          <w:szCs w:val="20"/>
-          <w:lang w:val="en-US"/>
-        </w:rPr>
-        <w:t xml:space="preserve"> in </w:t>
-      </w:r>
-      <w:proofErr w:type="gramStart"/>
-      <w:r>
-        <w:rPr>
-          <w:rFonts w:ascii="DejaVu Sans Mono" w:hAnsi="DejaVu Sans Mono"/>
-          <w:sz w:val="20"/>
-          <w:szCs w:val="20"/>
-          <w:lang w:val="en-US"/>
-        </w:rPr>
-        <w:t>Range(</w:t>
-      </w:r>
-      <w:proofErr w:type="gramEnd"/>
-      <w:r>
-        <w:rPr>
-          <w:rFonts w:ascii="DejaVu Sans Mono" w:hAnsi="DejaVu Sans Mono"/>
-          <w:sz w:val="20"/>
-          <w:szCs w:val="20"/>
-          <w:lang w:val="en-US"/>
-        </w:rPr>
-        <w:t>0, length(</w:t>
-      </w:r>
-      <w:proofErr w:type="spellStart"/>
-      <w:r>
-        <w:rPr>
-          <w:rFonts w:ascii="DejaVu Sans Mono" w:hAnsi="DejaVu Sans Mono"/>
-          <w:sz w:val="20"/>
-          <w:szCs w:val="20"/>
-          <w:lang w:val="en-US"/>
-        </w:rPr>
-        <w:t>vuelos</w:t>
-      </w:r>
-      <w:proofErr w:type="spellEnd"/>
-      <w:r>
-        <w:rPr>
-          <w:rFonts w:ascii="DejaVu Sans Mono" w:hAnsi="DejaVu Sans Mono"/>
-          <w:sz w:val="20"/>
-          <w:szCs w:val="20"/>
-          <w:lang w:val="en-US"/>
-        </w:rPr>
-        <w:t xml:space="preserve">) - 2) WHERE </w:t>
-      </w:r>
-    </w:p>
-    <w:p>
-      <w:pPr>
-        <w:jc w:val="both"/>
-        <w:rPr>
-          <w:rFonts w:ascii="DejaVu Sans Mono" w:hAnsi="DejaVu Sans Mono"/>
-          <w:sz w:val="20"/>
-          <w:szCs w:val="20"/>
-        </w:rPr>
-      </w:pPr>
-      <w:r>
-        <w:rPr>
-          <w:rFonts w:ascii="DejaVu Sans Mono" w:hAnsi="DejaVu Sans Mono"/>
-          <w:sz w:val="20"/>
-          <w:szCs w:val="20"/>
-        </w:rPr>
-        <w:t>(vuelos[i]</w:t>
-      </w:r>
-      <w:proofErr w:type="gramStart"/>
-      <w:r>
-        <w:rPr>
-          <w:rFonts w:ascii="DejaVu Sans Mono" w:hAnsi="DejaVu Sans Mono"/>
-          <w:sz w:val="20"/>
-          <w:szCs w:val="20"/>
-        </w:rPr>
-        <w:t>).</w:t>
-      </w:r>
-      <w:proofErr w:type="spellStart"/>
-      <w:r>
-        <w:rPr>
-          <w:rFonts w:ascii="DejaVu Sans Mono" w:hAnsi="DejaVu Sans Mono"/>
-          <w:sz w:val="20"/>
-          <w:szCs w:val="20"/>
-        </w:rPr>
-        <w:t>hora</w:t>
-      </w:r>
-      <w:proofErr w:type="gramEnd"/>
-      <w:r>
-        <w:rPr>
-          <w:rFonts w:ascii="DejaVu Sans Mono" w:hAnsi="DejaVu Sans Mono"/>
-          <w:sz w:val="20"/>
-          <w:szCs w:val="20"/>
-        </w:rPr>
-        <w:t>_llegada</w:t>
-      </w:r>
-      <w:proofErr w:type="spellEnd"/>
-      <w:r>
-        <w:rPr>
-          <w:rFonts w:ascii="DejaVu Sans Mono" w:hAnsi="DejaVu Sans Mono"/>
-          <w:sz w:val="20"/>
-          <w:szCs w:val="20"/>
-        </w:rPr>
-        <w:t xml:space="preserve"> &lt; (vuelos[i+1]).</w:t>
-      </w:r>
-      <w:proofErr w:type="spellStart"/>
-      <w:r>
-        <w:rPr>
-          <w:rFonts w:ascii="DejaVu Sans Mono" w:hAnsi="DejaVu Sans Mono"/>
-          <w:sz w:val="20"/>
-          <w:szCs w:val="20"/>
-        </w:rPr>
-        <w:t>hora_salida</w:t>
-      </w:r>
-      <w:proofErr w:type="spellEnd"/>
-      <w:r>
-        <w:rPr>
-          <w:rFonts w:ascii="DejaVu Sans Mono" w:hAnsi="DejaVu Sans Mono"/>
-          <w:sz w:val="20"/>
-          <w:szCs w:val="20"/>
-        </w:rPr>
-        <w:t>)</w:t>
-      </w:r>
-    </w:p>
-    <w:p>
-      <w:pPr>
-        <w:jc w:val="both"/>
-        <w:rPr>
-          <w:rFonts w:ascii="DejaVu Sans Mono" w:hAnsi="DejaVu Sans Mono"/>
-          <w:sz w:val="20"/>
-          <w:szCs w:val="20"/>
-        </w:rPr>
-      </w:pPr>
-      <w:r>
-        <w:rPr>
-          <w:rFonts w:ascii="DejaVu Sans Mono" w:hAnsi="DejaVu Sans Mono"/>
-          <w:sz w:val="20"/>
-          <w:szCs w:val="20"/>
-        </w:rPr>
-        <w:t xml:space="preserve">RETURN </w:t>
-      </w:r>
-      <w:proofErr w:type="spellStart"/>
-      <w:r>
-        <w:rPr>
-          <w:rFonts w:ascii="DejaVu Sans Mono" w:hAnsi="DejaVu Sans Mono"/>
-          <w:sz w:val="20"/>
-          <w:szCs w:val="20"/>
-        </w:rPr>
-        <w:t>path</w:t>
-      </w:r>
-      <w:proofErr w:type="spellEnd"/>
-      <w:r>
-        <w:rPr>
-          <w:rFonts w:ascii="DejaVu Sans Mono" w:hAnsi="DejaVu Sans Mono"/>
-          <w:sz w:val="20"/>
-          <w:szCs w:val="20"/>
-        </w:rPr>
-        <w:t xml:space="preserve">, EXTRACT (ciudad in ciudades | </w:t>
-      </w:r>
-      <w:proofErr w:type="spellStart"/>
-      <w:proofErr w:type="gramStart"/>
-      <w:r>
-        <w:rPr>
-          <w:rFonts w:ascii="DejaVu Sans Mono" w:hAnsi="DejaVu Sans Mono"/>
-          <w:sz w:val="20"/>
-          <w:szCs w:val="20"/>
-        </w:rPr>
-        <w:t>ciudad.nombre</w:t>
-      </w:r>
-      <w:proofErr w:type="spellEnd"/>
-      <w:proofErr w:type="gramEnd"/>
-      <w:r>
-        <w:rPr>
-          <w:rFonts w:ascii="DejaVu Sans Mono" w:hAnsi="DejaVu Sans Mono"/>
-          <w:sz w:val="20"/>
-          <w:szCs w:val="20"/>
-        </w:rPr>
-        <w:t>) as ciudades</w:t>
-      </w:r>
-    </w:p>
-    <w:p>
-      <w:pPr>
-        <w:jc w:val="both"/>
-        <w:rPr>
-          <w:rFonts w:ascii="DejaVu Sans Mono" w:hAnsi="DejaVu Sans Mono"/>
-          <w:sz w:val="20"/>
-          <w:szCs w:val="20"/>
-        </w:rPr>
-      </w:pPr>
-      <w:r>
-        <w:rPr>
-          <w:rFonts w:ascii="DejaVu Sans Mono" w:hAnsi="DejaVu Sans Mono"/>
-          <w:sz w:val="20"/>
-          <w:szCs w:val="20"/>
-        </w:rPr>
         <w:t xml:space="preserve">ORDER BY </w:t>
       </w:r>
       <w:proofErr w:type="spellStart"/>
@@ -5196,25 +5123,7 @@
           <w:sz w:val="20"/>
           <w:szCs w:val="20"/>
         </w:rPr>
-        <w:t>ultimo_</w:t>
-      </w:r>
-      <w:proofErr w:type="gramStart"/>
-      <w:r>
-        <w:rPr>
-          <w:rFonts w:ascii="DejaVu Sans Mono" w:hAnsi="DejaVu Sans Mono"/>
-          <w:sz w:val="20"/>
-          <w:szCs w:val="20"/>
-        </w:rPr>
-        <w:t>vuelo.hora</w:t>
-      </w:r>
-      <w:proofErr w:type="gramEnd"/>
-      <w:r>
-        <w:rPr>
-          <w:rFonts w:ascii="DejaVu Sans Mono" w:hAnsi="DejaVu Sans Mono"/>
-          <w:sz w:val="20"/>
-          <w:szCs w:val="20"/>
-        </w:rPr>
-        <w:t>_llegada</w:t>
+        <w:t>ultimo_vuelo.hora_llegada</w:t>
       </w:r>
       <w:proofErr w:type="spellEnd"/>
       <w:r>
@@ -5520,99 +5429,127 @@
         <w:t>path</w:t>
       </w:r>
       <w:proofErr w:type="spellEnd"/>
+      <w:r>
+        <w:rPr>
+          <w:rFonts w:ascii="DejaVu Sans Mono" w:hAnsi="DejaVu Sans Mono"/>
+          <w:sz w:val="20"/>
+          <w:szCs w:val="20"/>
+        </w:rPr>
+        <w:t>=(</w:t>
+      </w:r>
+      <w:proofErr w:type="spellStart"/>
+      <w:r>
+        <w:rPr>
+          <w:rFonts w:ascii="DejaVu Sans Mono" w:hAnsi="DejaVu Sans Mono"/>
+          <w:sz w:val="20"/>
+          <w:szCs w:val="20"/>
+        </w:rPr>
+        <w:t>start</w:t>
+      </w:r>
+      <w:proofErr w:type="spellEnd"/>
+      <w:r>
+        <w:rPr>
+          <w:rFonts w:ascii="DejaVu Sans Mono" w:hAnsi="DejaVu Sans Mono"/>
+          <w:sz w:val="20"/>
+          <w:szCs w:val="20"/>
+        </w:rPr>
+        <w:t>: Ciudad {nombre: origen})-[</w:t>
+      </w:r>
+      <w:proofErr w:type="spellStart"/>
+      <w:r>
+        <w:rPr>
+          <w:rFonts w:ascii="DejaVu Sans Mono" w:hAnsi="DejaVu Sans Mono"/>
+          <w:sz w:val="20"/>
+          <w:szCs w:val="20"/>
+        </w:rPr>
+        <w:t>vuelos:VUELO</w:t>
+      </w:r>
+      <w:proofErr w:type="spellEnd"/>
+      <w:r>
+        <w:rPr>
+          <w:rFonts w:ascii="DejaVu Sans Mono" w:hAnsi="DejaVu Sans Mono"/>
+          <w:sz w:val="20"/>
+          <w:szCs w:val="20"/>
+        </w:rPr>
+        <w:t>*]→(</w:t>
+      </w:r>
+      <w:proofErr w:type="spellStart"/>
+      <w:r>
+        <w:rPr>
+          <w:rFonts w:ascii="DejaVu Sans Mono" w:hAnsi="DejaVu Sans Mono"/>
+          <w:sz w:val="20"/>
+          <w:szCs w:val="20"/>
+        </w:rPr>
+        <w:t>end</w:t>
+      </w:r>
+      <w:proofErr w:type="spellEnd"/>
+      <w:r>
+        <w:rPr>
+          <w:rFonts w:ascii="DejaVu Sans Mono" w:hAnsi="DejaVu Sans Mono"/>
+          <w:sz w:val="20"/>
+          <w:szCs w:val="20"/>
+        </w:rPr>
+        <w:t>:</w:t>
+      </w:r>
+    </w:p>
+    <w:p>
+      <w:pPr>
+        <w:jc w:val="both"/>
+        <w:rPr>
+          <w:rFonts w:ascii="DejaVu Sans Mono" w:hAnsi="DejaVu Sans Mono"/>
+          <w:sz w:val="20"/>
+          <w:szCs w:val="20"/>
+        </w:rPr>
+      </w:pPr>
+      <w:r>
+        <w:rPr>
+          <w:rFonts w:ascii="DejaVu Sans Mono" w:hAnsi="DejaVu Sans Mono"/>
+          <w:sz w:val="20"/>
+          <w:szCs w:val="20"/>
+        </w:rPr>
+        <w:t>Ciudad {nombre: destino})</w:t>
+      </w:r>
+    </w:p>
+    <w:p>
+      <w:pPr>
+        <w:jc w:val="both"/>
+        <w:rPr>
+          <w:rFonts w:ascii="DejaVu Sans Mono" w:hAnsi="DejaVu Sans Mono"/>
+          <w:sz w:val="20"/>
+          <w:szCs w:val="20"/>
+          <w:lang w:val="en-US"/>
+        </w:rPr>
+      </w:pPr>
+      <w:r>
+        <w:rPr>
+          <w:rFonts w:ascii="DejaVu Sans Mono" w:hAnsi="DejaVu Sans Mono"/>
+          <w:sz w:val="20"/>
+          <w:szCs w:val="20"/>
+          <w:lang w:val="en-US"/>
+        </w:rPr>
+        <w:t xml:space="preserve">WITH path, </w:t>
+      </w:r>
       <w:proofErr w:type="gramStart"/>
       <w:r>
         <w:rPr>
           <w:rFonts w:ascii="DejaVu Sans Mono" w:hAnsi="DejaVu Sans Mono"/>
           <w:sz w:val="20"/>
           <w:szCs w:val="20"/>
-        </w:rPr>
-        <w:t>=(</w:t>
-      </w:r>
-      <w:proofErr w:type="spellStart"/>
+          <w:lang w:val="en-US"/>
+        </w:rPr>
+        <w:t>REDUCE(</w:t>
+      </w:r>
       <w:proofErr w:type="gramEnd"/>
       <w:r>
         <w:rPr>
           <w:rFonts w:ascii="DejaVu Sans Mono" w:hAnsi="DejaVu Sans Mono"/>
           <w:sz w:val="20"/>
           <w:szCs w:val="20"/>
-        </w:rPr>
-        <w:t>start</w:t>
-      </w:r>
-      <w:proofErr w:type="spellEnd"/>
-      <w:r>
-        <w:rPr>
-          <w:rFonts w:ascii="DejaVu Sans Mono" w:hAnsi="DejaVu Sans Mono"/>
-          <w:sz w:val="20"/>
-          <w:szCs w:val="20"/>
-        </w:rPr>
-        <w:t>: Ciudad {nombre: origen})-[</w:t>
-      </w:r>
-      <w:proofErr w:type="spellStart"/>
-      <w:r>
-        <w:rPr>
-          <w:rFonts w:ascii="DejaVu Sans Mono" w:hAnsi="DejaVu Sans Mono"/>
-          <w:sz w:val="20"/>
-          <w:szCs w:val="20"/>
-        </w:rPr>
-        <w:t>vuelos:VUELO</w:t>
-      </w:r>
-      <w:proofErr w:type="spellEnd"/>
-      <w:r>
-        <w:rPr>
-          <w:rFonts w:ascii="DejaVu Sans Mono" w:hAnsi="DejaVu Sans Mono"/>
-          <w:sz w:val="20"/>
-          <w:szCs w:val="20"/>
-        </w:rPr>
-        <w:t>*]→(</w:t>
-      </w:r>
-      <w:proofErr w:type="spellStart"/>
-      <w:r>
-        <w:rPr>
-          <w:rFonts w:ascii="DejaVu Sans Mono" w:hAnsi="DejaVu Sans Mono"/>
-          <w:sz w:val="20"/>
-          <w:szCs w:val="20"/>
-        </w:rPr>
-        <w:t>end</w:t>
-      </w:r>
-      <w:proofErr w:type="spellEnd"/>
-      <w:r>
-        <w:rPr>
-          <w:rFonts w:ascii="DejaVu Sans Mono" w:hAnsi="DejaVu Sans Mono"/>
-          <w:sz w:val="20"/>
-          <w:szCs w:val="20"/>
-        </w:rPr>
-        <w:t>:</w:t>
-      </w:r>
-    </w:p>
-    <w:p>
-      <w:pPr>
-        <w:jc w:val="both"/>
-        <w:rPr>
-          <w:rFonts w:ascii="DejaVu Sans Mono" w:hAnsi="DejaVu Sans Mono"/>
-          <w:sz w:val="20"/>
-          <w:szCs w:val="20"/>
-        </w:rPr>
-      </w:pPr>
-      <w:r>
-        <w:rPr>
-          <w:rFonts w:ascii="DejaVu Sans Mono" w:hAnsi="DejaVu Sans Mono"/>
-          <w:sz w:val="20"/>
-          <w:szCs w:val="20"/>
-        </w:rPr>
-        <w:t>Ciudad {nombre: destino})</w:t>
-      </w:r>
-    </w:p>
-    <w:p>
-      <w:pPr>
-        <w:jc w:val="both"/>
-        <w:rPr>
-          <w:rFonts w:ascii="DejaVu Sans Mono" w:hAnsi="DejaVu Sans Mono"/>
-          <w:sz w:val="20"/>
-          <w:szCs w:val="20"/>
           <w:lang w:val="en-US"/>
         </w:rPr>
-      </w:pPr>
+        <w:t xml:space="preserve">weight = 0, </w:t>
+      </w:r>
+      <w:proofErr w:type="spellStart"/>
       <w:r>
         <w:rPr>
           <w:rFonts w:ascii="DejaVu Sans Mono" w:hAnsi="DejaVu Sans Mono"/>
@@ -5620,7 +5557,333 @@
           <w:szCs w:val="20"/>
           <w:lang w:val="en-US"/>
         </w:rPr>
-        <w:t xml:space="preserve">WITH path, </w:t>
+        <w:t>vuelo</w:t>
+      </w:r>
+      <w:proofErr w:type="spellEnd"/>
+      <w:r>
+        <w:rPr>
+          <w:rFonts w:ascii="DejaVu Sans Mono" w:hAnsi="DejaVu Sans Mono"/>
+          <w:sz w:val="20"/>
+          <w:szCs w:val="20"/>
+          <w:lang w:val="en-US"/>
+        </w:rPr>
+        <w:t xml:space="preserve"> in </w:t>
+      </w:r>
+      <w:proofErr w:type="spellStart"/>
+      <w:r>
+        <w:rPr>
+          <w:rFonts w:ascii="DejaVu Sans Mono" w:hAnsi="DejaVu Sans Mono"/>
+          <w:sz w:val="20"/>
+          <w:szCs w:val="20"/>
+          <w:lang w:val="en-US"/>
+        </w:rPr>
+        <w:t>vuelos</w:t>
+      </w:r>
+      <w:proofErr w:type="spellEnd"/>
+      <w:r>
+        <w:rPr>
+          <w:rFonts w:ascii="DejaVu Sans Mono" w:hAnsi="DejaVu Sans Mono"/>
+          <w:sz w:val="20"/>
+          <w:szCs w:val="20"/>
+          <w:lang w:val="en-US"/>
+        </w:rPr>
+        <w:t xml:space="preserve"> | weight +</w:t>
+      </w:r>
+    </w:p>
+    <w:p>
+      <w:pPr>
+        <w:jc w:val="both"/>
+        <w:rPr>
+          <w:rFonts w:ascii="DejaVu Sans Mono" w:hAnsi="DejaVu Sans Mono"/>
+          <w:sz w:val="20"/>
+          <w:szCs w:val="20"/>
+        </w:rPr>
+      </w:pPr>
+      <w:proofErr w:type="spellStart"/>
+      <w:r>
+        <w:rPr>
+          <w:rFonts w:ascii="DejaVu Sans Mono" w:hAnsi="DejaVu Sans Mono"/>
+          <w:sz w:val="20"/>
+          <w:szCs w:val="20"/>
+        </w:rPr>
+        <w:t>toInt</w:t>
+      </w:r>
+      <w:proofErr w:type="spellEnd"/>
+      <w:r>
+        <w:rPr>
+          <w:rFonts w:ascii="DejaVu Sans Mono" w:hAnsi="DejaVu Sans Mono"/>
+          <w:sz w:val="20"/>
+          <w:szCs w:val="20"/>
+        </w:rPr>
+        <w:t>(</w:t>
+      </w:r>
+      <w:proofErr w:type="spellStart"/>
+      <w:r>
+        <w:rPr>
+          <w:rFonts w:ascii="DejaVu Sans Mono" w:hAnsi="DejaVu Sans Mono"/>
+          <w:sz w:val="20"/>
+          <w:szCs w:val="20"/>
+        </w:rPr>
+        <w:t>vuelo.precio</w:t>
+      </w:r>
+      <w:proofErr w:type="spellEnd"/>
+      <w:r>
+        <w:rPr>
+          <w:rFonts w:ascii="DejaVu Sans Mono" w:hAnsi="DejaVu Sans Mono"/>
+          <w:sz w:val="20"/>
+          <w:szCs w:val="20"/>
+        </w:rPr>
+        <w:t xml:space="preserve">) * </w:t>
+      </w:r>
+      <w:proofErr w:type="spellStart"/>
+      <w:r>
+        <w:rPr>
+          <w:rFonts w:ascii="DejaVu Sans Mono" w:hAnsi="DejaVu Sans Mono"/>
+          <w:sz w:val="20"/>
+          <w:szCs w:val="20"/>
+        </w:rPr>
+        <w:t>cant_pasajeros</w:t>
+      </w:r>
+      <w:proofErr w:type="spellEnd"/>
+      <w:r>
+        <w:rPr>
+          <w:rFonts w:ascii="DejaVu Sans Mono" w:hAnsi="DejaVu Sans Mono"/>
+          <w:sz w:val="20"/>
+          <w:szCs w:val="20"/>
+        </w:rPr>
+        <w:t xml:space="preserve">) as </w:t>
+      </w:r>
+      <w:proofErr w:type="spellStart"/>
+      <w:r>
+        <w:rPr>
+          <w:rFonts w:ascii="DejaVu Sans Mono" w:hAnsi="DejaVu Sans Mono"/>
+          <w:sz w:val="20"/>
+          <w:szCs w:val="20"/>
+        </w:rPr>
+        <w:t>precio_total</w:t>
+      </w:r>
+      <w:proofErr w:type="spellEnd"/>
+      <w:r>
+        <w:rPr>
+          <w:rFonts w:ascii="DejaVu Sans Mono" w:hAnsi="DejaVu Sans Mono"/>
+          <w:sz w:val="20"/>
+          <w:szCs w:val="20"/>
+        </w:rPr>
+        <w:t>, LAST(vuelos) as</w:t>
+      </w:r>
+    </w:p>
+    <w:p>
+      <w:pPr>
+        <w:jc w:val="both"/>
+        <w:rPr>
+          <w:rFonts w:ascii="DejaVu Sans Mono" w:hAnsi="DejaVu Sans Mono"/>
+          <w:sz w:val="20"/>
+          <w:szCs w:val="20"/>
+        </w:rPr>
+      </w:pPr>
+      <w:proofErr w:type="spellStart"/>
+      <w:r>
+        <w:rPr>
+          <w:rFonts w:ascii="DejaVu Sans Mono" w:hAnsi="DejaVu Sans Mono"/>
+          <w:sz w:val="20"/>
+          <w:szCs w:val="20"/>
+        </w:rPr>
+        <w:t>ultimo_vuelo</w:t>
+      </w:r>
+      <w:proofErr w:type="spellEnd"/>
+      <w:r>
+        <w:rPr>
+          <w:rFonts w:ascii="DejaVu Sans Mono" w:hAnsi="DejaVu Sans Mono"/>
+          <w:sz w:val="20"/>
+          <w:szCs w:val="20"/>
+        </w:rPr>
+        <w:t>, NODES(</w:t>
+      </w:r>
+      <w:proofErr w:type="spellStart"/>
+      <w:r>
+        <w:rPr>
+          <w:rFonts w:ascii="DejaVu Sans Mono" w:hAnsi="DejaVu Sans Mono"/>
+          <w:sz w:val="20"/>
+          <w:szCs w:val="20"/>
+        </w:rPr>
+        <w:t>path</w:t>
+      </w:r>
+      <w:proofErr w:type="spellEnd"/>
+      <w:r>
+        <w:rPr>
+          <w:rFonts w:ascii="DejaVu Sans Mono" w:hAnsi="DejaVu Sans Mono"/>
+          <w:sz w:val="20"/>
+          <w:szCs w:val="20"/>
+        </w:rPr>
+        <w:t>) as ciudades</w:t>
+      </w:r>
+    </w:p>
+    <w:p>
+      <w:pPr>
+        <w:jc w:val="both"/>
+        <w:rPr>
+          <w:rFonts w:ascii="DejaVu Sans Mono" w:hAnsi="DejaVu Sans Mono"/>
+          <w:sz w:val="20"/>
+          <w:szCs w:val="20"/>
+        </w:rPr>
+      </w:pPr>
+      <w:r>
+        <w:rPr>
+          <w:rFonts w:ascii="DejaVu Sans Mono" w:hAnsi="DejaVu Sans Mono"/>
+          <w:sz w:val="20"/>
+          <w:szCs w:val="20"/>
+        </w:rPr>
+        <w:t xml:space="preserve">WHERE </w:t>
+      </w:r>
+      <w:proofErr w:type="spellStart"/>
+      <w:r>
+        <w:rPr>
+          <w:rFonts w:ascii="DejaVu Sans Mono" w:hAnsi="DejaVu Sans Mono"/>
+          <w:sz w:val="20"/>
+          <w:szCs w:val="20"/>
+        </w:rPr>
+        <w:t>precio_total</w:t>
+      </w:r>
+      <w:proofErr w:type="spellEnd"/>
+      <w:r>
+        <w:rPr>
+          <w:rFonts w:ascii="DejaVu Sans Mono" w:hAnsi="DejaVu Sans Mono"/>
+          <w:sz w:val="20"/>
+          <w:szCs w:val="20"/>
+        </w:rPr>
+        <w:t xml:space="preserve"> &lt;= </w:t>
+      </w:r>
+      <w:proofErr w:type="spellStart"/>
+      <w:r>
+        <w:rPr>
+          <w:rFonts w:ascii="DejaVu Sans Mono" w:hAnsi="DejaVu Sans Mono"/>
+          <w:sz w:val="20"/>
+          <w:szCs w:val="20"/>
+        </w:rPr>
+        <w:t>precio_max</w:t>
+      </w:r>
+      <w:proofErr w:type="spellEnd"/>
+    </w:p>
+    <w:p>
+      <w:pPr>
+        <w:jc w:val="both"/>
+        <w:rPr>
+          <w:rFonts w:ascii="DejaVu Sans Mono" w:hAnsi="DejaVu Sans Mono"/>
+          <w:sz w:val="20"/>
+          <w:szCs w:val="20"/>
+        </w:rPr>
+      </w:pPr>
+      <w:r>
+        <w:rPr>
+          <w:rFonts w:ascii="DejaVu Sans Mono" w:hAnsi="DejaVu Sans Mono"/>
+          <w:sz w:val="20"/>
+          <w:szCs w:val="20"/>
+        </w:rPr>
+        <w:t xml:space="preserve">AND ALL (vuelo in vuelos WHERE </w:t>
+      </w:r>
+      <w:proofErr w:type="spellStart"/>
+      <w:r>
+        <w:rPr>
+          <w:rFonts w:ascii="DejaVu Sans Mono" w:hAnsi="DejaVu Sans Mono"/>
+          <w:sz w:val="20"/>
+          <w:szCs w:val="20"/>
+        </w:rPr>
+        <w:t>toInt</w:t>
+      </w:r>
+      <w:proofErr w:type="spellEnd"/>
+      <w:r>
+        <w:rPr>
+          <w:rFonts w:ascii="DejaVu Sans Mono" w:hAnsi="DejaVu Sans Mono"/>
+          <w:sz w:val="20"/>
+          <w:szCs w:val="20"/>
+        </w:rPr>
+        <w:t>(</w:t>
+      </w:r>
+      <w:proofErr w:type="spellStart"/>
+      <w:r>
+        <w:rPr>
+          <w:rFonts w:ascii="DejaVu Sans Mono" w:hAnsi="DejaVu Sans Mono"/>
+          <w:sz w:val="20"/>
+          <w:szCs w:val="20"/>
+        </w:rPr>
+        <w:t>vuelo.asientos</w:t>
+      </w:r>
+      <w:proofErr w:type="spellEnd"/>
+      <w:r>
+        <w:rPr>
+          <w:rFonts w:ascii="DejaVu Sans Mono" w:hAnsi="DejaVu Sans Mono"/>
+          <w:sz w:val="20"/>
+          <w:szCs w:val="20"/>
+        </w:rPr>
+        <w:t>) &gt;=</w:t>
+      </w:r>
+    </w:p>
+    <w:p>
+      <w:pPr>
+        <w:jc w:val="both"/>
+        <w:rPr>
+          <w:rFonts w:ascii="DejaVu Sans Mono" w:hAnsi="DejaVu Sans Mono"/>
+          <w:sz w:val="20"/>
+          <w:szCs w:val="20"/>
+        </w:rPr>
+      </w:pPr>
+      <w:proofErr w:type="spellStart"/>
+      <w:r>
+        <w:rPr>
+          <w:rFonts w:ascii="DejaVu Sans Mono" w:hAnsi="DejaVu Sans Mono"/>
+          <w:sz w:val="20"/>
+          <w:szCs w:val="20"/>
+        </w:rPr>
+        <w:t>cant_pasajeros</w:t>
+      </w:r>
+      <w:proofErr w:type="spellEnd"/>
+      <w:r>
+        <w:rPr>
+          <w:rFonts w:ascii="DejaVu Sans Mono" w:hAnsi="DejaVu Sans Mono"/>
+          <w:sz w:val="20"/>
+          <w:szCs w:val="20"/>
+        </w:rPr>
+        <w:t>)</w:t>
+      </w:r>
+    </w:p>
+    <w:p>
+      <w:pPr>
+        <w:jc w:val="both"/>
+        <w:rPr>
+          <w:rFonts w:ascii="DejaVu Sans Mono" w:hAnsi="DejaVu Sans Mono"/>
+          <w:sz w:val="20"/>
+          <w:szCs w:val="20"/>
+          <w:lang w:val="en-US"/>
+        </w:rPr>
+      </w:pPr>
+      <w:r>
+        <w:rPr>
+          <w:rFonts w:ascii="DejaVu Sans Mono" w:hAnsi="DejaVu Sans Mono"/>
+          <w:sz w:val="20"/>
+          <w:szCs w:val="20"/>
+          <w:lang w:val="en-US"/>
+        </w:rPr>
+        <w:t>AND ALL (</w:t>
+      </w:r>
+      <w:proofErr w:type="spellStart"/>
+      <w:r>
+        <w:rPr>
+          <w:rFonts w:ascii="DejaVu Sans Mono" w:hAnsi="DejaVu Sans Mono"/>
+          <w:sz w:val="20"/>
+          <w:szCs w:val="20"/>
+          <w:lang w:val="en-US"/>
+        </w:rPr>
+        <w:t>i</w:t>
+      </w:r>
+      <w:proofErr w:type="spellEnd"/>
+      <w:r>
+        <w:rPr>
+          <w:rFonts w:ascii="DejaVu Sans Mono" w:hAnsi="DejaVu Sans Mono"/>
+          <w:sz w:val="20"/>
+          <w:szCs w:val="20"/>
+          <w:lang w:val="en-US"/>
+        </w:rPr>
+        <w:t xml:space="preserve"> in </w:t>
       </w:r>
       <w:proofErr w:type="gramStart"/>
       <w:r>
@@ -5630,7 +5893,7 @@
           <w:szCs w:val="20"/>
           <w:lang w:val="en-US"/>
         </w:rPr>
-        <w:t>REDUCE(</w:t>
+        <w:t>Range(</w:t>
       </w:r>
       <w:proofErr w:type="gramEnd"/>
       <w:r>
@@ -5640,7 +5903,7 @@
           <w:szCs w:val="20"/>
           <w:lang w:val="en-US"/>
         </w:rPr>
-        <w:t xml:space="preserve">weight = 0, </w:t>
+        <w:t>0, length(</w:t>
       </w:r>
       <w:proofErr w:type="spellStart"/>
       <w:r>
@@ -5650,7 +5913,7 @@
           <w:szCs w:val="20"/>
           <w:lang w:val="en-US"/>
         </w:rPr>
-        <w:t>vuelo</w:t>
+        <w:t>vuelos</w:t>
       </w:r>
       <w:proofErr w:type="spellEnd"/>
       <w:r>
@@ -5660,94 +5923,162 @@
           <w:szCs w:val="20"/>
           <w:lang w:val="en-US"/>
         </w:rPr>
-        <w:t xml:space="preserve"> in </w:t>
-      </w:r>
-      <w:proofErr w:type="spellStart"/>
-      <w:r>
-        <w:rPr>
-          <w:rFonts w:ascii="DejaVu Sans Mono" w:hAnsi="DejaVu Sans Mono"/>
-          <w:sz w:val="20"/>
-          <w:szCs w:val="20"/>
-          <w:lang w:val="en-US"/>
-        </w:rPr>
-        <w:t>vuelos</w:t>
-      </w:r>
-      <w:proofErr w:type="spellEnd"/>
-      <w:r>
-        <w:rPr>
-          <w:rFonts w:ascii="DejaVu Sans Mono" w:hAnsi="DejaVu Sans Mono"/>
-          <w:sz w:val="20"/>
-          <w:szCs w:val="20"/>
-          <w:lang w:val="en-US"/>
-        </w:rPr>
-        <w:t xml:space="preserve"> | weight +</w:t>
-      </w:r>
-    </w:p>
-    <w:p>
-      <w:pPr>
-        <w:jc w:val="both"/>
-        <w:rPr>
-          <w:rFonts w:ascii="DejaVu Sans Mono" w:hAnsi="DejaVu Sans Mono"/>
-          <w:sz w:val="20"/>
-          <w:szCs w:val="20"/>
-        </w:rPr>
-      </w:pPr>
-      <w:proofErr w:type="spellStart"/>
-      <w:r>
-        <w:rPr>
-          <w:rFonts w:ascii="DejaVu Sans Mono" w:hAnsi="DejaVu Sans Mono"/>
-          <w:sz w:val="20"/>
-          <w:szCs w:val="20"/>
-        </w:rPr>
-        <w:t>toInt</w:t>
-      </w:r>
-      <w:proofErr w:type="spellEnd"/>
-      <w:r>
-        <w:rPr>
-          <w:rFonts w:ascii="DejaVu Sans Mono" w:hAnsi="DejaVu Sans Mono"/>
-          <w:sz w:val="20"/>
-          <w:szCs w:val="20"/>
-        </w:rPr>
-        <w:t>(</w:t>
-      </w:r>
-      <w:proofErr w:type="spellStart"/>
-      <w:proofErr w:type="gramStart"/>
-      <w:r>
-        <w:rPr>
-          <w:rFonts w:ascii="DejaVu Sans Mono" w:hAnsi="DejaVu Sans Mono"/>
-          <w:sz w:val="20"/>
-          <w:szCs w:val="20"/>
-        </w:rPr>
-        <w:t>vuelo.precio</w:t>
-      </w:r>
-      <w:proofErr w:type="spellEnd"/>
-      <w:proofErr w:type="gramEnd"/>
-      <w:r>
-        <w:rPr>
-          <w:rFonts w:ascii="DejaVu Sans Mono" w:hAnsi="DejaVu Sans Mono"/>
-          <w:sz w:val="20"/>
-          <w:szCs w:val="20"/>
-        </w:rPr>
-        <w:t xml:space="preserve">) * </w:t>
-      </w:r>
-      <w:proofErr w:type="spellStart"/>
-      <w:r>
-        <w:rPr>
-          <w:rFonts w:ascii="DejaVu Sans Mono" w:hAnsi="DejaVu Sans Mono"/>
-          <w:sz w:val="20"/>
-          <w:szCs w:val="20"/>
-        </w:rPr>
-        <w:t>cant_pasajeros</w:t>
-      </w:r>
-      <w:proofErr w:type="spellEnd"/>
-      <w:r>
-        <w:rPr>
-          <w:rFonts w:ascii="DejaVu Sans Mono" w:hAnsi="DejaVu Sans Mono"/>
-          <w:sz w:val="20"/>
-          <w:szCs w:val="20"/>
-        </w:rPr>
-        <w:t xml:space="preserve">) as </w:t>
-      </w:r>
+        <w:t>) - 2) WHERE</w:t>
+      </w:r>
+    </w:p>
+    <w:p>
+      <w:pPr>
+        <w:jc w:val="both"/>
+        <w:rPr>
+          <w:rFonts w:ascii="DejaVu Sans Mono" w:hAnsi="DejaVu Sans Mono"/>
+          <w:sz w:val="20"/>
+          <w:szCs w:val="20"/>
+        </w:rPr>
+      </w:pPr>
+      <w:r>
+        <w:rPr>
+          <w:rFonts w:ascii="DejaVu Sans Mono" w:hAnsi="DejaVu Sans Mono"/>
+          <w:sz w:val="20"/>
+          <w:szCs w:val="20"/>
+        </w:rPr>
+        <w:t>(vuelos[i]).</w:t>
+      </w:r>
+      <w:proofErr w:type="spellStart"/>
+      <w:r>
+        <w:rPr>
+          <w:rFonts w:ascii="DejaVu Sans Mono" w:hAnsi="DejaVu Sans Mono"/>
+          <w:sz w:val="20"/>
+          <w:szCs w:val="20"/>
+        </w:rPr>
+        <w:t>hora_llegada</w:t>
+      </w:r>
+      <w:proofErr w:type="spellEnd"/>
+      <w:r>
+        <w:rPr>
+          <w:rFonts w:ascii="DejaVu Sans Mono" w:hAnsi="DejaVu Sans Mono"/>
+          <w:sz w:val="20"/>
+          <w:szCs w:val="20"/>
+        </w:rPr>
+        <w:t xml:space="preserve"> &lt; (vuelos[i+1]).</w:t>
+      </w:r>
+      <w:proofErr w:type="spellStart"/>
+      <w:r>
+        <w:rPr>
+          <w:rFonts w:ascii="DejaVu Sans Mono" w:hAnsi="DejaVu Sans Mono"/>
+          <w:sz w:val="20"/>
+          <w:szCs w:val="20"/>
+        </w:rPr>
+        <w:t>hora_salida</w:t>
+      </w:r>
+      <w:proofErr w:type="spellEnd"/>
+      <w:r>
+        <w:rPr>
+          <w:rFonts w:ascii="DejaVu Sans Mono" w:hAnsi="DejaVu Sans Mono"/>
+          <w:sz w:val="20"/>
+          <w:szCs w:val="20"/>
+        </w:rPr>
+        <w:t>)</w:t>
+      </w:r>
+    </w:p>
+    <w:p>
+      <w:pPr>
+        <w:jc w:val="both"/>
+        <w:rPr>
+          <w:rFonts w:ascii="DejaVu Sans Mono" w:hAnsi="DejaVu Sans Mono"/>
+          <w:sz w:val="20"/>
+          <w:szCs w:val="20"/>
+        </w:rPr>
+      </w:pPr>
+      <w:r>
+        <w:rPr>
+          <w:rFonts w:ascii="DejaVu Sans Mono" w:hAnsi="DejaVu Sans Mono"/>
+          <w:sz w:val="20"/>
+          <w:szCs w:val="20"/>
+        </w:rPr>
+        <w:t xml:space="preserve">AND ALL (ciudad in ciudades WHERE </w:t>
+      </w:r>
+      <w:proofErr w:type="spellStart"/>
+      <w:r>
+        <w:rPr>
+          <w:rFonts w:ascii="DejaVu Sans Mono" w:hAnsi="DejaVu Sans Mono"/>
+          <w:sz w:val="20"/>
+          <w:szCs w:val="20"/>
+        </w:rPr>
+        <w:t>ciudad.nombre</w:t>
+      </w:r>
+      <w:proofErr w:type="spellEnd"/>
+      <w:r>
+        <w:rPr>
+          <w:rFonts w:ascii="DejaVu Sans Mono" w:hAnsi="DejaVu Sans Mono"/>
+          <w:sz w:val="20"/>
+          <w:szCs w:val="20"/>
+        </w:rPr>
+        <w:t xml:space="preserve"> &lt;&gt; peligro)</w:t>
+      </w:r>
+    </w:p>
+    <w:p>
+      <w:pPr>
+        <w:jc w:val="both"/>
+        <w:rPr>
+          <w:rFonts w:ascii="DejaVu Sans Mono" w:hAnsi="DejaVu Sans Mono"/>
+          <w:sz w:val="20"/>
+          <w:szCs w:val="20"/>
+        </w:rPr>
+      </w:pPr>
+      <w:r>
+        <w:rPr>
+          <w:rFonts w:ascii="DejaVu Sans Mono" w:hAnsi="DejaVu Sans Mono"/>
+          <w:sz w:val="20"/>
+          <w:szCs w:val="20"/>
+        </w:rPr>
+        <w:t xml:space="preserve">RETURN </w:t>
+      </w:r>
+      <w:proofErr w:type="spellStart"/>
+      <w:r>
+        <w:rPr>
+          <w:rFonts w:ascii="DejaVu Sans Mono" w:hAnsi="DejaVu Sans Mono"/>
+          <w:sz w:val="20"/>
+          <w:szCs w:val="20"/>
+        </w:rPr>
+        <w:t>path</w:t>
+      </w:r>
+      <w:proofErr w:type="spellEnd"/>
+      <w:r>
+        <w:rPr>
+          <w:rFonts w:ascii="DejaVu Sans Mono" w:hAnsi="DejaVu Sans Mono"/>
+          <w:sz w:val="20"/>
+          <w:szCs w:val="20"/>
+        </w:rPr>
+        <w:t xml:space="preserve">, EXTRACT (ciudad in ciudades | </w:t>
+      </w:r>
+      <w:proofErr w:type="spellStart"/>
+      <w:r>
+        <w:rPr>
+          <w:rFonts w:ascii="DejaVu Sans Mono" w:hAnsi="DejaVu Sans Mono"/>
+          <w:sz w:val="20"/>
+          <w:szCs w:val="20"/>
+        </w:rPr>
+        <w:t>ciudad.nombre</w:t>
+      </w:r>
+      <w:proofErr w:type="spellEnd"/>
+      <w:r>
+        <w:rPr>
+          <w:rFonts w:ascii="DejaVu Sans Mono" w:hAnsi="DejaVu Sans Mono"/>
+          <w:sz w:val="20"/>
+          <w:szCs w:val="20"/>
+        </w:rPr>
+        <w:t>) as ciudades,</w:t>
+      </w:r>
+    </w:p>
+    <w:p>
+      <w:pPr>
+        <w:jc w:val="both"/>
+        <w:rPr>
+          <w:rFonts w:ascii="DejaVu Sans Mono" w:hAnsi="DejaVu Sans Mono"/>
+          <w:sz w:val="20"/>
+          <w:szCs w:val="20"/>
+        </w:rPr>
+      </w:pPr>
       <w:proofErr w:type="spellStart"/>
       <w:r>
         <w:rPr>
@@ -5758,466 +6089,6 @@
         <w:t>precio_total</w:t>
       </w:r>
       <w:proofErr w:type="spellEnd"/>
-      <w:r>
-        <w:rPr>
-          <w:rFonts w:ascii="DejaVu Sans Mono" w:hAnsi="DejaVu Sans Mono"/>
-          <w:sz w:val="20"/>
-          <w:szCs w:val="20"/>
-        </w:rPr>
-        <w:t>, LAST(vuelos) as</w:t>
-      </w:r>
-    </w:p>
-    <w:p>
-      <w:pPr>
-        <w:jc w:val="both"/>
-        <w:rPr>
-          <w:rFonts w:ascii="DejaVu Sans Mono" w:hAnsi="DejaVu Sans Mono"/>
-          <w:sz w:val="20"/>
-          <w:szCs w:val="20"/>
-        </w:rPr>
-      </w:pPr>
-      <w:proofErr w:type="spellStart"/>
-      <w:r>
-        <w:rPr>
-          <w:rFonts w:ascii="DejaVu Sans Mono" w:hAnsi="DejaVu Sans Mono"/>
-          <w:sz w:val="20"/>
-          <w:szCs w:val="20"/>
-        </w:rPr>
-        <w:t>ultimo_vuelo</w:t>
-      </w:r>
-      <w:proofErr w:type="spellEnd"/>
-      <w:r>
-        <w:rPr>
-          <w:rFonts w:ascii="DejaVu Sans Mono" w:hAnsi="DejaVu Sans Mono"/>
-          <w:sz w:val="20"/>
-          <w:szCs w:val="20"/>
-        </w:rPr>
-        <w:t xml:space="preserve">, </w:t>
-      </w:r>
-      <w:proofErr w:type="gramStart"/>
-      <w:r>
-        <w:rPr>
-          <w:rFonts w:ascii="DejaVu Sans Mono" w:hAnsi="DejaVu Sans Mono"/>
-          <w:sz w:val="20"/>
-          <w:szCs w:val="20"/>
-        </w:rPr>
-        <w:t>NODES(</w:t>
-      </w:r>
-      <w:proofErr w:type="spellStart"/>
-      <w:proofErr w:type="gramEnd"/>
-      <w:r>
-        <w:rPr>
-          <w:rFonts w:ascii="DejaVu Sans Mono" w:hAnsi="DejaVu Sans Mono"/>
-          <w:sz w:val="20"/>
-          <w:szCs w:val="20"/>
-        </w:rPr>
-        <w:t>path</w:t>
-      </w:r>
-      <w:proofErr w:type="spellEnd"/>
-      <w:r>
-        <w:rPr>
-          <w:rFonts w:ascii="DejaVu Sans Mono" w:hAnsi="DejaVu Sans Mono"/>
-          <w:sz w:val="20"/>
-          <w:szCs w:val="20"/>
-        </w:rPr>
-        <w:t>) as ciudades</w:t>
-      </w:r>
-    </w:p>
-    <w:p>
-      <w:pPr>
-        <w:jc w:val="both"/>
-        <w:rPr>
-          <w:rFonts w:ascii="DejaVu Sans Mono" w:hAnsi="DejaVu Sans Mono"/>
-          <w:sz w:val="20"/>
-          <w:szCs w:val="20"/>
-        </w:rPr>
-      </w:pPr>
-      <w:r>
-        <w:rPr>
-          <w:rFonts w:ascii="DejaVu Sans Mono" w:hAnsi="DejaVu Sans Mono"/>
-          <w:sz w:val="20"/>
-          <w:szCs w:val="20"/>
-        </w:rPr>
-        <w:t xml:space="preserve">WHERE </w:t>
-      </w:r>
-      <w:proofErr w:type="spellStart"/>
-      <w:r>
-        <w:rPr>
-          <w:rFonts w:ascii="DejaVu Sans Mono" w:hAnsi="DejaVu Sans Mono"/>
-          <w:sz w:val="20"/>
-          <w:szCs w:val="20"/>
-        </w:rPr>
-        <w:t>precio_total</w:t>
-      </w:r>
-      <w:proofErr w:type="spellEnd"/>
-      <w:r>
-        <w:rPr>
-          <w:rFonts w:ascii="DejaVu Sans Mono" w:hAnsi="DejaVu Sans Mono"/>
-          <w:sz w:val="20"/>
-          <w:szCs w:val="20"/>
-        </w:rPr>
-        <w:t xml:space="preserve"> &lt;= </w:t>
-      </w:r>
-      <w:proofErr w:type="spellStart"/>
-      <w:r>
-        <w:rPr>
-          <w:rFonts w:ascii="DejaVu Sans Mono" w:hAnsi="DejaVu Sans Mono"/>
-          <w:sz w:val="20"/>
-          <w:szCs w:val="20"/>
-        </w:rPr>
-        <w:t>precio_max</w:t>
-      </w:r>
-      <w:proofErr w:type="spellEnd"/>
-    </w:p>
-    <w:p>
-      <w:pPr>
-        <w:jc w:val="both"/>
-        <w:rPr>
-          <w:rFonts w:ascii="DejaVu Sans Mono" w:hAnsi="DejaVu Sans Mono"/>
-          <w:sz w:val="20"/>
-          <w:szCs w:val="20"/>
-        </w:rPr>
-      </w:pPr>
-      <w:r>
-        <w:rPr>
-          <w:rFonts w:ascii="DejaVu Sans Mono" w:hAnsi="DejaVu Sans Mono"/>
-          <w:sz w:val="20"/>
-          <w:szCs w:val="20"/>
-        </w:rPr>
-        <w:t xml:space="preserve">AND ALL (vuelo in vuelos WHERE </w:t>
-      </w:r>
-      <w:proofErr w:type="spellStart"/>
-      <w:r>
-        <w:rPr>
-          <w:rFonts w:ascii="DejaVu Sans Mono" w:hAnsi="DejaVu Sans Mono"/>
-          <w:sz w:val="20"/>
-          <w:szCs w:val="20"/>
-        </w:rPr>
-        <w:t>toInt</w:t>
-      </w:r>
-      <w:proofErr w:type="spellEnd"/>
-      <w:r>
-        <w:rPr>
-          <w:rFonts w:ascii="DejaVu Sans Mono" w:hAnsi="DejaVu Sans Mono"/>
-          <w:sz w:val="20"/>
-          <w:szCs w:val="20"/>
-        </w:rPr>
-        <w:t>(</w:t>
-      </w:r>
-      <w:proofErr w:type="spellStart"/>
-      <w:proofErr w:type="gramStart"/>
-      <w:r>
-        <w:rPr>
-          <w:rFonts w:ascii="DejaVu Sans Mono" w:hAnsi="DejaVu Sans Mono"/>
-          <w:sz w:val="20"/>
-          <w:szCs w:val="20"/>
-        </w:rPr>
-        <w:t>vuelo.asientos</w:t>
-      </w:r>
-      <w:proofErr w:type="spellEnd"/>
-      <w:proofErr w:type="gramEnd"/>
-      <w:r>
-        <w:rPr>
-          <w:rFonts w:ascii="DejaVu Sans Mono" w:hAnsi="DejaVu Sans Mono"/>
-          <w:sz w:val="20"/>
-          <w:szCs w:val="20"/>
-        </w:rPr>
-        <w:t>) &gt;=</w:t>
-      </w:r>
-    </w:p>
-    <w:p>
-      <w:pPr>
-        <w:jc w:val="both"/>
-        <w:rPr>
-          <w:rFonts w:ascii="DejaVu Sans Mono" w:hAnsi="DejaVu Sans Mono"/>
-          <w:sz w:val="20"/>
-          <w:szCs w:val="20"/>
-        </w:rPr>
-      </w:pPr>
-      <w:proofErr w:type="spellStart"/>
-      <w:r>
-        <w:rPr>
-          <w:rFonts w:ascii="DejaVu Sans Mono" w:hAnsi="DejaVu Sans Mono"/>
-          <w:sz w:val="20"/>
-          <w:szCs w:val="20"/>
-        </w:rPr>
-        <w:t>cant_pasajeros</w:t>
-      </w:r>
-      <w:proofErr w:type="spellEnd"/>
-      <w:r>
-        <w:rPr>
-          <w:rFonts w:ascii="DejaVu Sans Mono" w:hAnsi="DejaVu Sans Mono"/>
-          <w:sz w:val="20"/>
-          <w:szCs w:val="20"/>
-        </w:rPr>
-        <w:t>)</w:t>
-      </w:r>
-    </w:p>
-    <w:p>
-      <w:pPr>
-        <w:jc w:val="both"/>
-        <w:rPr>
-          <w:rFonts w:ascii="DejaVu Sans Mono" w:hAnsi="DejaVu Sans Mono"/>
-          <w:sz w:val="20"/>
-          <w:szCs w:val="20"/>
-          <w:lang w:val="en-US"/>
-        </w:rPr>
-      </w:pPr>
-      <w:r>
-        <w:rPr>
-          <w:rFonts w:ascii="DejaVu Sans Mono" w:hAnsi="DejaVu Sans Mono"/>
-          <w:sz w:val="20"/>
-          <w:szCs w:val="20"/>
-          <w:lang w:val="en-US"/>
-        </w:rPr>
-        <w:t>AND ALL (</w:t>
-      </w:r>
-      <w:proofErr w:type="spellStart"/>
-      <w:r>
-        <w:rPr>
-          <w:rFonts w:ascii="DejaVu Sans Mono" w:hAnsi="DejaVu Sans Mono"/>
-          <w:sz w:val="20"/>
-          <w:szCs w:val="20"/>
-          <w:lang w:val="en-US"/>
-        </w:rPr>
-        <w:t>i</w:t>
-      </w:r>
-      <w:proofErr w:type="spellEnd"/>
-      <w:r>
-        <w:rPr>
-          <w:rFonts w:ascii="DejaVu Sans Mono" w:hAnsi="DejaVu Sans Mono"/>
-          <w:sz w:val="20"/>
-          <w:szCs w:val="20"/>
-          <w:lang w:val="en-US"/>
-        </w:rPr>
-        <w:t xml:space="preserve"> in </w:t>
-      </w:r>
-      <w:proofErr w:type="gramStart"/>
-      <w:r>
-        <w:rPr>
-          <w:rFonts w:ascii="DejaVu Sans Mono" w:hAnsi="DejaVu Sans Mono"/>
-          <w:sz w:val="20"/>
-          <w:szCs w:val="20"/>
-          <w:lang w:val="en-US"/>
-        </w:rPr>
-        <w:t>Range(</w:t>
-      </w:r>
-      <w:proofErr w:type="gramEnd"/>
-      <w:r>
-        <w:rPr>
-          <w:rFonts w:ascii="DejaVu Sans Mono" w:hAnsi="DejaVu Sans Mono"/>
-          <w:sz w:val="20"/>
-          <w:szCs w:val="20"/>
-          <w:lang w:val="en-US"/>
-        </w:rPr>
-        <w:t>0, length(</w:t>
-      </w:r>
-      <w:proofErr w:type="spellStart"/>
-      <w:r>
-        <w:rPr>
-          <w:rFonts w:ascii="DejaVu Sans Mono" w:hAnsi="DejaVu Sans Mono"/>
-          <w:sz w:val="20"/>
-          <w:szCs w:val="20"/>
-          <w:lang w:val="en-US"/>
-        </w:rPr>
-        <w:t>vuelos</w:t>
-      </w:r>
-      <w:proofErr w:type="spellEnd"/>
-      <w:r>
-        <w:rPr>
-          <w:rFonts w:ascii="DejaVu Sans Mono" w:hAnsi="DejaVu Sans Mono"/>
-          <w:sz w:val="20"/>
-          <w:szCs w:val="20"/>
-          <w:lang w:val="en-US"/>
-        </w:rPr>
-        <w:t>) - 2) WHERE</w:t>
-      </w:r>
-    </w:p>
-    <w:p>
-      <w:pPr>
-        <w:jc w:val="both"/>
-        <w:rPr>
-          <w:rFonts w:ascii="DejaVu Sans Mono" w:hAnsi="DejaVu Sans Mono"/>
-          <w:sz w:val="20"/>
-          <w:szCs w:val="20"/>
-        </w:rPr>
-      </w:pPr>
-      <w:r>
-        <w:rPr>
-          <w:rFonts w:ascii="DejaVu Sans Mono" w:hAnsi="DejaVu Sans Mono"/>
-          <w:sz w:val="20"/>
-          <w:szCs w:val="20"/>
-        </w:rPr>
-        <w:t>(vuelos[i]</w:t>
-      </w:r>
-      <w:proofErr w:type="gramStart"/>
-      <w:r>
-        <w:rPr>
-          <w:rFonts w:ascii="DejaVu Sans Mono" w:hAnsi="DejaVu Sans Mono"/>
-          <w:sz w:val="20"/>
-          <w:szCs w:val="20"/>
-        </w:rPr>
-        <w:t>).</w:t>
-      </w:r>
-      <w:proofErr w:type="spellStart"/>
-      <w:r>
-        <w:rPr>
-          <w:rFonts w:ascii="DejaVu Sans Mono" w:hAnsi="DejaVu Sans Mono"/>
-          <w:sz w:val="20"/>
-          <w:szCs w:val="20"/>
-        </w:rPr>
-        <w:t>hora</w:t>
-      </w:r>
-      <w:proofErr w:type="gramEnd"/>
-      <w:r>
-        <w:rPr>
-          <w:rFonts w:ascii="DejaVu Sans Mono" w:hAnsi="DejaVu Sans Mono"/>
-          <w:sz w:val="20"/>
-          <w:szCs w:val="20"/>
-        </w:rPr>
-        <w:t>_llegada</w:t>
-      </w:r>
-      <w:proofErr w:type="spellEnd"/>
-      <w:r>
-        <w:rPr>
-          <w:rFonts w:ascii="DejaVu Sans Mono" w:hAnsi="DejaVu Sans Mono"/>
-          <w:sz w:val="20"/>
-          <w:szCs w:val="20"/>
-        </w:rPr>
-        <w:t xml:space="preserve"> &lt; (vuelos[i+1]).</w:t>
-      </w:r>
-      <w:proofErr w:type="spellStart"/>
-      <w:r>
-        <w:rPr>
-          <w:rFonts w:ascii="DejaVu Sans Mono" w:hAnsi="DejaVu Sans Mono"/>
-          <w:sz w:val="20"/>
-          <w:szCs w:val="20"/>
-        </w:rPr>
-        <w:t>hora_salida</w:t>
-      </w:r>
-      <w:proofErr w:type="spellEnd"/>
-      <w:r>
-        <w:rPr>
-          <w:rFonts w:ascii="DejaVu Sans Mono" w:hAnsi="DejaVu Sans Mono"/>
-          <w:sz w:val="20"/>
-          <w:szCs w:val="20"/>
-        </w:rPr>
-        <w:t>)</w:t>
-      </w:r>
-    </w:p>
-    <w:p>
-      <w:pPr>
-        <w:jc w:val="both"/>
-        <w:rPr>
-          <w:rFonts w:ascii="DejaVu Sans Mono" w:hAnsi="DejaVu Sans Mono"/>
-          <w:sz w:val="20"/>
-          <w:szCs w:val="20"/>
-        </w:rPr>
-      </w:pPr>
-      <w:r>
-        <w:rPr>
-          <w:rFonts w:ascii="DejaVu Sans Mono" w:hAnsi="DejaVu Sans Mono"/>
-          <w:sz w:val="20"/>
-          <w:szCs w:val="20"/>
-        </w:rPr>
-        <w:t xml:space="preserve">AND ALL (ciudad in ciudades WHERE </w:t>
-      </w:r>
-      <w:proofErr w:type="spellStart"/>
-      <w:proofErr w:type="gramStart"/>
-      <w:r>
-        <w:rPr>
-          <w:rFonts w:ascii="DejaVu Sans Mono" w:hAnsi="DejaVu Sans Mono"/>
-          <w:sz w:val="20"/>
-          <w:szCs w:val="20"/>
-        </w:rPr>
-        <w:t>ciudad.nombre</w:t>
-      </w:r>
-      <w:proofErr w:type="spellEnd"/>
-      <w:proofErr w:type="gramEnd"/>
-      <w:r>
-        <w:rPr>
-          <w:rFonts w:ascii="DejaVu Sans Mono" w:hAnsi="DejaVu Sans Mono"/>
-          <w:sz w:val="20"/>
-          <w:szCs w:val="20"/>
-        </w:rPr>
-        <w:t xml:space="preserve"> &lt;&gt; peligro)</w:t>
-      </w:r>
-    </w:p>
-    <w:p>
-      <w:pPr>
-        <w:jc w:val="both"/>
-        <w:rPr>
-          <w:rFonts w:ascii="DejaVu Sans Mono" w:hAnsi="DejaVu Sans Mono"/>
-          <w:sz w:val="20"/>
-          <w:szCs w:val="20"/>
-        </w:rPr>
-      </w:pPr>
-      <w:r>
-        <w:rPr>
-          <w:rFonts w:ascii="DejaVu Sans Mono" w:hAnsi="DejaVu Sans Mono"/>
-          <w:sz w:val="20"/>
-          <w:szCs w:val="20"/>
-        </w:rPr>
-        <w:t xml:space="preserve">RETURN </w:t>
-      </w:r>
-      <w:proofErr w:type="spellStart"/>
-      <w:r>
-        <w:rPr>
-          <w:rFonts w:ascii="DejaVu Sans Mono" w:hAnsi="DejaVu Sans Mono"/>
-          <w:sz w:val="20"/>
-          <w:szCs w:val="20"/>
-        </w:rPr>
-        <w:t>path</w:t>
-      </w:r>
-      <w:proofErr w:type="spellEnd"/>
-      <w:r>
-        <w:rPr>
-          <w:rFonts w:ascii="DejaVu Sans Mono" w:hAnsi="DejaVu Sans Mono"/>
-          <w:sz w:val="20"/>
-          <w:szCs w:val="20"/>
-        </w:rPr>
-        <w:t xml:space="preserve">, EXTRACT (ciudad in ciudades | </w:t>
-      </w:r>
-      <w:proofErr w:type="spellStart"/>
-      <w:proofErr w:type="gramStart"/>
-      <w:r>
-        <w:rPr>
-          <w:rFonts w:ascii="DejaVu Sans Mono" w:hAnsi="DejaVu Sans Mono"/>
-          <w:sz w:val="20"/>
-          <w:szCs w:val="20"/>
-        </w:rPr>
-        <w:t>ciudad.nombre</w:t>
-      </w:r>
-      <w:proofErr w:type="spellEnd"/>
-      <w:proofErr w:type="gramEnd"/>
-      <w:r>
-        <w:rPr>
-          <w:rFonts w:ascii="DejaVu Sans Mono" w:hAnsi="DejaVu Sans Mono"/>
-          <w:sz w:val="20"/>
-          <w:szCs w:val="20"/>
-        </w:rPr>
-        <w:t>) as ciudades,</w:t>
-      </w:r>
-    </w:p>
-    <w:p>
-      <w:pPr>
-        <w:jc w:val="both"/>
-        <w:rPr>
-          <w:rFonts w:ascii="DejaVu Sans Mono" w:hAnsi="DejaVu Sans Mono"/>
-          <w:sz w:val="20"/>
-          <w:szCs w:val="20"/>
-        </w:rPr>
-      </w:pPr>
-      <w:proofErr w:type="spellStart"/>
-      <w:r>
-        <w:rPr>
-          <w:rFonts w:ascii="DejaVu Sans Mono" w:hAnsi="DejaVu Sans Mono"/>
-          <w:sz w:val="20"/>
-          <w:szCs w:val="20"/>
-        </w:rPr>
-        <w:t>precio_total</w:t>
-      </w:r>
-      <w:proofErr w:type="spellEnd"/>
     </w:p>
     <w:p>
       <w:pPr>
@@ -6243,25 +6114,7 @@
           <w:sz w:val="20"/>
           <w:szCs w:val="20"/>
         </w:rPr>
-        <w:t>ultimo_</w:t>
-      </w:r>
-      <w:proofErr w:type="gramStart"/>
-      <w:r>
-        <w:rPr>
-          <w:rFonts w:ascii="DejaVu Sans Mono" w:hAnsi="DejaVu Sans Mono"/>
-          <w:sz w:val="20"/>
-          <w:szCs w:val="20"/>
-        </w:rPr>
-        <w:t>vuelo.hora</w:t>
-      </w:r>
-      <w:proofErr w:type="gramEnd"/>
-      <w:r>
-        <w:rPr>
-          <w:rFonts w:ascii="DejaVu Sans Mono" w:hAnsi="DejaVu Sans Mono"/>
-          <w:sz w:val="20"/>
-          <w:szCs w:val="20"/>
-        </w:rPr>
-        <w:t>_llegada</w:t>
+        <w:t>ultimo_vuelo.hora_llegada</w:t>
       </w:r>
       <w:proofErr w:type="spellEnd"/>
       <w:r>
@@ -6489,7 +6342,7 @@
           <w:szCs w:val="24"/>
         </w:rPr>
       </w:pPr>
-      <w:bookmarkStart w:id="0" w:name="__DdeLink__212_727837655"/>
+      <w:bookmarkStart w:id="1" w:name="__DdeLink__212_727837655"/>
       <w:r>
         <w:rPr>
           <w:rFonts w:ascii="Arial" w:hAnsi="Arial"/>
@@ -6498,7 +6351,7 @@
         </w:rPr>
         <w:t>Límite de vuelos: 3</w:t>
       </w:r>
-      <w:bookmarkEnd w:id="0"/>
+      <w:bookmarkEnd w:id="1"/>
     </w:p>
     <w:p>
       <w:pPr>
@@ -6550,7 +6403,7 @@
         </w:numPr>
         <w:jc w:val="both"/>
       </w:pPr>
-      <w:bookmarkStart w:id="1" w:name="__DdeLink__283_965740537"/>
+      <w:bookmarkStart w:id="2" w:name="__DdeLink__283_965740537"/>
       <w:r>
         <w:rPr>
           <w:rFonts w:ascii="Arial" w:hAnsi="Arial"/>
@@ -6559,7 +6412,7 @@
         </w:rPr>
         <w:t>Tiempo de ejecución: 1 hora y 56 minutos</w:t>
       </w:r>
-      <w:bookmarkEnd w:id="1"/>
+      <w:bookmarkEnd w:id="2"/>
     </w:p>
     <w:p>
       <w:pPr>
@@ -6936,15 +6789,7 @@
           <w:sz w:val="24"/>
           <w:szCs w:val="24"/>
         </w:rPr>
-        <w:t xml:space="preserve">Origen: </w:t>
-      </w:r>
-      <w:r>
-        <w:rPr>
-          <w:rFonts w:ascii="Arial" w:hAnsi="Arial"/>
-          <w:sz w:val="24"/>
-          <w:szCs w:val="24"/>
-        </w:rPr>
-        <w:t>Budapest</w:t>
+        <w:t>Origen: Budapest</w:t>
       </w:r>
     </w:p>
     <w:p>
@@ -6966,15 +6811,7 @@
           <w:sz w:val="24"/>
           <w:szCs w:val="24"/>
         </w:rPr>
-        <w:t xml:space="preserve">Destino: </w:t>
-      </w:r>
-      <w:r>
-        <w:rPr>
-          <w:rFonts w:ascii="Arial" w:hAnsi="Arial"/>
-          <w:sz w:val="24"/>
-          <w:szCs w:val="24"/>
-        </w:rPr>
-        <w:t>Arequipa</w:t>
+        <w:t>Destino: Arequipa</w:t>
       </w:r>
     </w:p>
     <w:p>
@@ -7038,63 +6875,7 @@
           <w:sz w:val="24"/>
           <w:szCs w:val="24"/>
         </w:rPr>
-        <w:t xml:space="preserve">Camino encontrado: </w:t>
-      </w:r>
-      <w:r>
-        <w:rPr>
-          <w:rFonts w:ascii="Arial" w:hAnsi="Arial"/>
-          <w:sz w:val="24"/>
-          <w:szCs w:val="24"/>
-        </w:rPr>
-        <w:t xml:space="preserve">Budapest </w:t>
-      </w:r>
-      <w:r>
-        <w:rPr>
-          <w:rFonts w:ascii="Arial" w:hAnsi="Arial"/>
-          <w:sz w:val="24"/>
-          <w:szCs w:val="24"/>
-        </w:rPr>
-        <w:t xml:space="preserve">→ </w:t>
-      </w:r>
-      <w:r>
-        <w:rPr>
-          <w:rFonts w:ascii="Arial" w:hAnsi="Arial"/>
-          <w:sz w:val="24"/>
-          <w:szCs w:val="24"/>
-        </w:rPr>
-        <w:t xml:space="preserve">Madrid </w:t>
-      </w:r>
-      <w:r>
-        <w:rPr>
-          <w:rFonts w:ascii="Arial" w:hAnsi="Arial"/>
-          <w:sz w:val="24"/>
-          <w:szCs w:val="24"/>
-        </w:rPr>
-        <w:t xml:space="preserve">→ </w:t>
-      </w:r>
-      <w:r>
-        <w:rPr>
-          <w:rFonts w:ascii="Arial" w:hAnsi="Arial"/>
-          <w:sz w:val="24"/>
-          <w:szCs w:val="24"/>
-        </w:rPr>
-        <w:t xml:space="preserve">Lima </w:t>
-      </w:r>
-      <w:r>
-        <w:rPr>
-          <w:rFonts w:ascii="Arial" w:hAnsi="Arial"/>
-          <w:sz w:val="24"/>
-          <w:szCs w:val="24"/>
-        </w:rPr>
-        <w:t>→</w:t>
-      </w:r>
-      <w:r>
-        <w:rPr>
-          <w:rFonts w:ascii="Arial" w:hAnsi="Arial"/>
-          <w:sz w:val="24"/>
-          <w:szCs w:val="24"/>
-        </w:rPr>
-        <w:t xml:space="preserve"> Arequipa</w:t>
+        <w:t>Camino encontrado: Budapest → Madrid → Lima → Arequipa</w:t>
       </w:r>
     </w:p>
     <w:p>
@@ -7111,15 +6892,7 @@
           <w:sz w:val="24"/>
           <w:szCs w:val="24"/>
         </w:rPr>
-        <w:t xml:space="preserve">Tiempo de ejecución: </w:t>
-      </w:r>
-      <w:r>
-        <w:rPr>
-          <w:rFonts w:ascii="Arial" w:hAnsi="Arial"/>
-          <w:sz w:val="24"/>
-          <w:szCs w:val="24"/>
-        </w:rPr>
-        <w:t>50 segundos</w:t>
+        <w:t>Tiempo de ejecución: 50 segundos</w:t>
       </w:r>
     </w:p>
     <w:p>
@@ -7321,7 +7094,7 @@
         </w:numPr>
         <w:jc w:val="both"/>
       </w:pPr>
-      <w:bookmarkStart w:id="2" w:name="__DdeLink__212_7278376551"/>
+      <w:bookmarkStart w:id="3" w:name="__DdeLink__212_7278376551"/>
       <w:r>
         <w:rPr>
           <w:rFonts w:ascii="Arial" w:hAnsi="Arial"/>
@@ -7330,7 +7103,7 @@
         </w:rPr>
         <w:t xml:space="preserve">Límite de vuelos: </w:t>
       </w:r>
-      <w:bookmarkEnd w:id="2"/>
+      <w:bookmarkEnd w:id="3"/>
       <w:r>
         <w:rPr>
           <w:rFonts w:ascii="Arial" w:hAnsi="Arial"/>
@@ -7457,55 +7230,7 @@
           <w:sz w:val="24"/>
           <w:szCs w:val="24"/>
         </w:rPr>
-        <w:t xml:space="preserve">Liverpool </w:t>
-      </w:r>
-      <w:r>
-        <w:rPr>
-          <w:rFonts w:ascii="Arial" w:hAnsi="Arial"/>
-          <w:sz w:val="24"/>
-          <w:szCs w:val="24"/>
-        </w:rPr>
-        <w:t>→</w:t>
-      </w:r>
-      <w:r>
-        <w:rPr>
-          <w:rFonts w:ascii="Arial" w:hAnsi="Arial"/>
-          <w:sz w:val="24"/>
-          <w:szCs w:val="24"/>
-        </w:rPr>
-        <w:t xml:space="preserve"> Fuerteventura </w:t>
-      </w:r>
-      <w:r>
-        <w:rPr>
-          <w:rFonts w:ascii="Arial" w:hAnsi="Arial"/>
-          <w:sz w:val="24"/>
-          <w:szCs w:val="24"/>
-        </w:rPr>
-        <w:t>→</w:t>
-      </w:r>
-      <w:r>
-        <w:rPr>
-          <w:rFonts w:ascii="Arial" w:hAnsi="Arial"/>
-          <w:sz w:val="24"/>
-          <w:szCs w:val="24"/>
-        </w:rPr>
-        <w:t xml:space="preserve"> Madrid </w:t>
-      </w:r>
-      <w:r>
-        <w:rPr>
-          <w:rFonts w:ascii="Arial" w:hAnsi="Arial"/>
-          <w:sz w:val="24"/>
-          <w:szCs w:val="24"/>
-        </w:rPr>
-        <w:t>→</w:t>
-      </w:r>
-      <w:r>
-        <w:rPr>
-          <w:rFonts w:ascii="Arial" w:hAnsi="Arial"/>
-          <w:sz w:val="24"/>
-          <w:szCs w:val="24"/>
-        </w:rPr>
-        <w:t xml:space="preserve"> Lima</w:t>
+        <w:t>Liverpool → Fuerteventura → Madrid → Lima</w:t>
       </w:r>
       <w:r>
         <w:rPr>
@@ -7515,8 +7240,6 @@
         </w:rPr>
         <w:t>, con un tiempo de ejecución total de 12 minutos</w:t>
       </w:r>
-      <w:bookmarkStart w:id="3" w:name="_GoBack"/>
-      <w:bookmarkEnd w:id="3"/>
     </w:p>
     <w:p>
       <w:pPr>
@@ -8217,15 +7940,7 @@
           <w:sz w:val="24"/>
           <w:szCs w:val="24"/>
         </w:rPr>
-        <w:t xml:space="preserve">Origen: </w:t>
-      </w:r>
-      <w:r>
-        <w:rPr>
-          <w:rFonts w:ascii="Arial" w:hAnsi="Arial"/>
-          <w:sz w:val="24"/>
-          <w:szCs w:val="24"/>
-        </w:rPr>
-        <w:t>Budapest</w:t>
+        <w:t>Origen: Budapest</w:t>
       </w:r>
     </w:p>
     <w:p>
@@ -8242,15 +7957,7 @@
           <w:sz w:val="24"/>
           <w:szCs w:val="24"/>
         </w:rPr>
-        <w:t xml:space="preserve">Destino: </w:t>
-      </w:r>
-      <w:r>
-        <w:rPr>
-          <w:rFonts w:ascii="Arial" w:hAnsi="Arial"/>
-          <w:sz w:val="24"/>
-          <w:szCs w:val="24"/>
-        </w:rPr>
-        <w:t>Cuzco</w:t>
+        <w:t>Destino: Cuzco</w:t>
       </w:r>
     </w:p>
     <w:p>
@@ -8267,15 +7974,7 @@
           <w:sz w:val="24"/>
           <w:szCs w:val="24"/>
         </w:rPr>
-        <w:t xml:space="preserve">Peligro: </w:t>
-      </w:r>
-      <w:r>
-        <w:rPr>
-          <w:rFonts w:ascii="Arial" w:hAnsi="Arial"/>
-          <w:sz w:val="24"/>
-          <w:szCs w:val="24"/>
-        </w:rPr>
-        <w:t>Barcelona</w:t>
+        <w:t>Peligro: Barcelona</w:t>
       </w:r>
     </w:p>
     <w:p>
@@ -8292,23 +7991,7 @@
           <w:sz w:val="24"/>
           <w:szCs w:val="24"/>
         </w:rPr>
-        <w:t xml:space="preserve">Precio máximo: </w:t>
-      </w:r>
-      <w:r>
-        <w:rPr>
-          <w:rFonts w:ascii="Arial" w:hAnsi="Arial"/>
-          <w:sz w:val="24"/>
-          <w:szCs w:val="24"/>
-        </w:rPr>
-        <w:t>6</w:t>
-      </w:r>
-      <w:r>
-        <w:rPr>
-          <w:rFonts w:ascii="Arial" w:hAnsi="Arial"/>
-          <w:sz w:val="24"/>
-          <w:szCs w:val="24"/>
-        </w:rPr>
-        <w:t>000 USD</w:t>
+        <w:t>Precio máximo: 6000 USD</w:t>
       </w:r>
     </w:p>
     <w:p>
@@ -8356,23 +8039,7 @@
           <w:sz w:val="24"/>
           <w:szCs w:val="24"/>
         </w:rPr>
-        <w:t xml:space="preserve">Camino encontrado: </w:t>
-      </w:r>
-      <w:r>
-        <w:rPr>
-          <w:rFonts w:ascii="Arial" w:hAnsi="Arial"/>
-          <w:sz w:val="24"/>
-          <w:szCs w:val="24"/>
-        </w:rPr>
-        <w:t>Budapest</w:t>
-      </w:r>
-      <w:r>
-        <w:rPr>
-          <w:rFonts w:ascii="Arial" w:hAnsi="Arial"/>
-          <w:sz w:val="24"/>
-          <w:szCs w:val="24"/>
-        </w:rPr>
-        <w:t xml:space="preserve"> → </w:t>
+        <w:t xml:space="preserve">Camino encontrado: Budapest → </w:t>
       </w:r>
       <w:r>
         <w:rPr>

</xml_diff>